<commit_message>
trim data before save
</commit_message>
<xml_diff>
--- a/Ocean/otherChannel/detail_other_channel.docx
+++ b/Ocean/otherChannel/detail_other_channel.docx
@@ -973,8 +973,8 @@
       </w:tblPr>
       <w:tblGrid>
         <w:gridCol w:w="1973"/>
-        <w:gridCol w:w="989"/>
-        <w:gridCol w:w="4165"/>
+        <w:gridCol w:w="988"/>
+        <w:gridCol w:w="4166"/>
         <w:gridCol w:w="1882"/>
       </w:tblGrid>
       <w:tr>
@@ -1013,7 +1013,7 @@
         </w:tc>
         <w:tc>
           <w:tcPr>
-            <w:tcW w:w="989" w:type="dxa"/>
+            <w:tcW w:w="988" w:type="dxa"/>
             <w:tcBorders>
               <w:bottom w:val="single" w:sz="12" w:space="0" w:color="666666"/>
             </w:tcBorders>
@@ -1043,7 +1043,7 @@
         </w:tc>
         <w:tc>
           <w:tcPr>
-            <w:tcW w:w="4165" w:type="dxa"/>
+            <w:tcW w:w="4166" w:type="dxa"/>
             <w:tcBorders>
               <w:bottom w:val="single" w:sz="12" w:space="0" w:color="666666"/>
             </w:tcBorders>
@@ -1134,7 +1134,7 @@
         </w:tc>
         <w:tc>
           <w:tcPr>
-            <w:tcW w:w="989" w:type="dxa"/>
+            <w:tcW w:w="988" w:type="dxa"/>
             <w:tcBorders/>
           </w:tcPr>
           <w:p>
@@ -1157,7 +1157,7 @@
         </w:tc>
         <w:tc>
           <w:tcPr>
-            <w:tcW w:w="4165" w:type="dxa"/>
+            <w:tcW w:w="4166" w:type="dxa"/>
             <w:tcBorders/>
           </w:tcPr>
           <w:p>
@@ -1246,7 +1246,7 @@
         </w:tc>
         <w:tc>
           <w:tcPr>
-            <w:tcW w:w="989" w:type="dxa"/>
+            <w:tcW w:w="988" w:type="dxa"/>
             <w:tcBorders/>
           </w:tcPr>
           <w:p>
@@ -1269,7 +1269,7 @@
         </w:tc>
         <w:tc>
           <w:tcPr>
-            <w:tcW w:w="4165" w:type="dxa"/>
+            <w:tcW w:w="4166" w:type="dxa"/>
             <w:tcBorders/>
           </w:tcPr>
           <w:p>
@@ -1365,7 +1365,7 @@
         </w:tc>
         <w:tc>
           <w:tcPr>
-            <w:tcW w:w="989" w:type="dxa"/>
+            <w:tcW w:w="988" w:type="dxa"/>
             <w:tcBorders/>
           </w:tcPr>
           <w:p>
@@ -1388,7 +1388,7 @@
         </w:tc>
         <w:tc>
           <w:tcPr>
-            <w:tcW w:w="4165" w:type="dxa"/>
+            <w:tcW w:w="4166" w:type="dxa"/>
             <w:tcBorders/>
           </w:tcPr>
           <w:p>
@@ -1477,7 +1477,7 @@
         </w:tc>
         <w:tc>
           <w:tcPr>
-            <w:tcW w:w="989" w:type="dxa"/>
+            <w:tcW w:w="988" w:type="dxa"/>
             <w:tcBorders/>
           </w:tcPr>
           <w:p>
@@ -1500,7 +1500,7 @@
         </w:tc>
         <w:tc>
           <w:tcPr>
-            <w:tcW w:w="4165" w:type="dxa"/>
+            <w:tcW w:w="4166" w:type="dxa"/>
             <w:tcBorders/>
           </w:tcPr>
           <w:p>
@@ -1596,7 +1596,7 @@
         </w:tc>
         <w:tc>
           <w:tcPr>
-            <w:tcW w:w="989" w:type="dxa"/>
+            <w:tcW w:w="988" w:type="dxa"/>
             <w:tcBorders/>
           </w:tcPr>
           <w:p>
@@ -1619,7 +1619,7 @@
         </w:tc>
         <w:tc>
           <w:tcPr>
-            <w:tcW w:w="4165" w:type="dxa"/>
+            <w:tcW w:w="4166" w:type="dxa"/>
             <w:tcBorders/>
           </w:tcPr>
           <w:p>
@@ -1702,7 +1702,7 @@
         </w:tc>
         <w:tc>
           <w:tcPr>
-            <w:tcW w:w="989" w:type="dxa"/>
+            <w:tcW w:w="988" w:type="dxa"/>
             <w:tcBorders/>
           </w:tcPr>
           <w:p>
@@ -1725,7 +1725,7 @@
         </w:tc>
         <w:tc>
           <w:tcPr>
-            <w:tcW w:w="4165" w:type="dxa"/>
+            <w:tcW w:w="4166" w:type="dxa"/>
             <w:tcBorders/>
           </w:tcPr>
           <w:p>
@@ -1808,7 +1808,7 @@
         </w:tc>
         <w:tc>
           <w:tcPr>
-            <w:tcW w:w="989" w:type="dxa"/>
+            <w:tcW w:w="988" w:type="dxa"/>
             <w:tcBorders/>
           </w:tcPr>
           <w:p>
@@ -1831,7 +1831,7 @@
         </w:tc>
         <w:tc>
           <w:tcPr>
-            <w:tcW w:w="4165" w:type="dxa"/>
+            <w:tcW w:w="4166" w:type="dxa"/>
             <w:tcBorders/>
           </w:tcPr>
           <w:p>
@@ -2007,11 +2007,11 @@
         <w:tblLook w:val="04a0" w:noVBand="1" w:noHBand="0" w:lastColumn="0" w:firstColumn="1" w:lastRow="0" w:firstRow="1"/>
       </w:tblPr>
       <w:tblGrid>
-        <w:gridCol w:w="684"/>
-        <w:gridCol w:w="2778"/>
-        <w:gridCol w:w="1511"/>
+        <w:gridCol w:w="683"/>
+        <w:gridCol w:w="2779"/>
+        <w:gridCol w:w="1510"/>
         <w:gridCol w:w="1935"/>
-        <w:gridCol w:w="2102"/>
+        <w:gridCol w:w="2103"/>
       </w:tblGrid>
       <w:tr>
         <w:trPr>
@@ -2019,7 +2019,7 @@
         </w:trPr>
         <w:tc>
           <w:tcPr>
-            <w:tcW w:w="684" w:type="dxa"/>
+            <w:tcW w:w="683" w:type="dxa"/>
             <w:cnfStyle w:val="001000000000" w:firstRow="0" w:lastRow="0" w:firstColumn="1" w:lastColumn="0" w:oddVBand="0" w:evenVBand="0" w:oddHBand="0" w:evenHBand="0" w:firstRowFirstColumn="0" w:firstRowLastColumn="0" w:lastRowFirstColumn="0" w:lastRowLastColumn="0"/>
             <w:tcBorders>
               <w:bottom w:val="single" w:sz="12" w:space="0" w:color="666666"/>
@@ -2050,7 +2050,7 @@
         </w:tc>
         <w:tc>
           <w:tcPr>
-            <w:tcW w:w="2778" w:type="dxa"/>
+            <w:tcW w:w="2779" w:type="dxa"/>
             <w:tcBorders>
               <w:bottom w:val="single" w:sz="12" w:space="0" w:color="666666"/>
             </w:tcBorders>
@@ -2080,7 +2080,7 @@
         </w:tc>
         <w:tc>
           <w:tcPr>
-            <w:tcW w:w="1511" w:type="dxa"/>
+            <w:tcW w:w="1510" w:type="dxa"/>
             <w:tcBorders>
               <w:bottom w:val="single" w:sz="12" w:space="0" w:color="666666"/>
             </w:tcBorders>
@@ -2140,7 +2140,7 @@
         </w:tc>
         <w:tc>
           <w:tcPr>
-            <w:tcW w:w="2102" w:type="dxa"/>
+            <w:tcW w:w="2103" w:type="dxa"/>
             <w:tcBorders>
               <w:bottom w:val="single" w:sz="12" w:space="0" w:color="666666"/>
             </w:tcBorders>
@@ -2173,7 +2173,7 @@
         <w:trPr/>
         <w:tc>
           <w:tcPr>
-            <w:tcW w:w="684" w:type="dxa"/>
+            <w:tcW w:w="683" w:type="dxa"/>
             <w:cnfStyle w:val="001000000000" w:firstRow="0" w:lastRow="0" w:firstColumn="1" w:lastColumn="0" w:oddVBand="0" w:evenVBand="0" w:oddHBand="0" w:evenHBand="0" w:firstRowFirstColumn="0" w:firstRowLastColumn="0" w:lastRowFirstColumn="0" w:lastRowLastColumn="0"/>
             <w:tcBorders/>
           </w:tcPr>
@@ -2202,7 +2202,7 @@
         </w:tc>
         <w:tc>
           <w:tcPr>
-            <w:tcW w:w="2778" w:type="dxa"/>
+            <w:tcW w:w="2779" w:type="dxa"/>
             <w:tcBorders/>
           </w:tcPr>
           <w:p>
@@ -2225,7 +2225,7 @@
         </w:tc>
         <w:tc>
           <w:tcPr>
-            <w:tcW w:w="1511" w:type="dxa"/>
+            <w:tcW w:w="1510" w:type="dxa"/>
             <w:tcBorders/>
           </w:tcPr>
           <w:p>
@@ -2292,7 +2292,7 @@
         </w:tc>
         <w:tc>
           <w:tcPr>
-            <w:tcW w:w="2102" w:type="dxa"/>
+            <w:tcW w:w="2103" w:type="dxa"/>
             <w:tcBorders/>
           </w:tcPr>
           <w:p>
@@ -2317,7 +2317,7 @@
         <w:trPr/>
         <w:tc>
           <w:tcPr>
-            <w:tcW w:w="684" w:type="dxa"/>
+            <w:tcW w:w="683" w:type="dxa"/>
             <w:cnfStyle w:val="001000000000" w:firstRow="0" w:lastRow="0" w:firstColumn="1" w:lastColumn="0" w:oddVBand="0" w:evenVBand="0" w:oddHBand="0" w:evenHBand="0" w:firstRowFirstColumn="0" w:firstRowLastColumn="0" w:lastRowFirstColumn="0" w:lastRowLastColumn="0"/>
             <w:tcBorders/>
           </w:tcPr>
@@ -2346,7 +2346,7 @@
         </w:tc>
         <w:tc>
           <w:tcPr>
-            <w:tcW w:w="2778" w:type="dxa"/>
+            <w:tcW w:w="2779" w:type="dxa"/>
             <w:tcBorders/>
           </w:tcPr>
           <w:p>
@@ -2369,7 +2369,7 @@
         </w:tc>
         <w:tc>
           <w:tcPr>
-            <w:tcW w:w="1511" w:type="dxa"/>
+            <w:tcW w:w="1510" w:type="dxa"/>
             <w:tcBorders/>
           </w:tcPr>
           <w:p>
@@ -2436,7 +2436,7 @@
         </w:tc>
         <w:tc>
           <w:tcPr>
-            <w:tcW w:w="2102" w:type="dxa"/>
+            <w:tcW w:w="2103" w:type="dxa"/>
             <w:tcBorders/>
           </w:tcPr>
           <w:p>
@@ -2530,7 +2530,7 @@
         <w:trPr/>
         <w:tc>
           <w:tcPr>
-            <w:tcW w:w="684" w:type="dxa"/>
+            <w:tcW w:w="683" w:type="dxa"/>
             <w:cnfStyle w:val="001000000000" w:firstRow="0" w:lastRow="0" w:firstColumn="1" w:lastColumn="0" w:oddVBand="0" w:evenVBand="0" w:oddHBand="0" w:evenHBand="0" w:firstRowFirstColumn="0" w:firstRowLastColumn="0" w:lastRowFirstColumn="0" w:lastRowLastColumn="0"/>
             <w:tcBorders/>
           </w:tcPr>
@@ -2556,7 +2556,7 @@
         </w:tc>
         <w:tc>
           <w:tcPr>
-            <w:tcW w:w="2778" w:type="dxa"/>
+            <w:tcW w:w="2779" w:type="dxa"/>
             <w:tcBorders/>
           </w:tcPr>
           <w:p>
@@ -2579,7 +2579,7 @@
         </w:tc>
         <w:tc>
           <w:tcPr>
-            <w:tcW w:w="1511" w:type="dxa"/>
+            <w:tcW w:w="1510" w:type="dxa"/>
             <w:tcBorders/>
           </w:tcPr>
           <w:p>
@@ -2624,7 +2624,7 @@
         </w:tc>
         <w:tc>
           <w:tcPr>
-            <w:tcW w:w="2102" w:type="dxa"/>
+            <w:tcW w:w="2103" w:type="dxa"/>
             <w:tcBorders/>
           </w:tcPr>
           <w:p>
@@ -2649,7 +2649,7 @@
         <w:trPr/>
         <w:tc>
           <w:tcPr>
-            <w:tcW w:w="684" w:type="dxa"/>
+            <w:tcW w:w="683" w:type="dxa"/>
             <w:cnfStyle w:val="001000000000" w:firstRow="0" w:lastRow="0" w:firstColumn="1" w:lastColumn="0" w:oddVBand="0" w:evenVBand="0" w:oddHBand="0" w:evenHBand="0" w:firstRowFirstColumn="0" w:firstRowLastColumn="0" w:lastRowFirstColumn="0" w:lastRowLastColumn="0"/>
             <w:tcBorders/>
           </w:tcPr>
@@ -2679,7 +2679,7 @@
         </w:tc>
         <w:tc>
           <w:tcPr>
-            <w:tcW w:w="2778" w:type="dxa"/>
+            <w:tcW w:w="2779" w:type="dxa"/>
             <w:tcBorders/>
           </w:tcPr>
           <w:p>
@@ -2703,7 +2703,7 @@
         </w:tc>
         <w:tc>
           <w:tcPr>
-            <w:tcW w:w="1511" w:type="dxa"/>
+            <w:tcW w:w="1510" w:type="dxa"/>
             <w:tcBorders/>
           </w:tcPr>
           <w:p>
@@ -2757,7 +2757,7 @@
         </w:tc>
         <w:tc>
           <w:tcPr>
-            <w:tcW w:w="2102" w:type="dxa"/>
+            <w:tcW w:w="2103" w:type="dxa"/>
             <w:tcBorders/>
           </w:tcPr>
           <w:p>
@@ -2818,7 +2818,7 @@
         <w:trPr/>
         <w:tc>
           <w:tcPr>
-            <w:tcW w:w="684" w:type="dxa"/>
+            <w:tcW w:w="683" w:type="dxa"/>
             <w:cnfStyle w:val="001000000000" w:firstRow="0" w:lastRow="0" w:firstColumn="1" w:lastColumn="0" w:oddVBand="0" w:evenVBand="0" w:oddHBand="0" w:evenHBand="0" w:firstRowFirstColumn="0" w:firstRowLastColumn="0" w:lastRowFirstColumn="0" w:lastRowLastColumn="0"/>
             <w:tcBorders/>
           </w:tcPr>
@@ -2847,7 +2847,7 @@
         </w:tc>
         <w:tc>
           <w:tcPr>
-            <w:tcW w:w="2778" w:type="dxa"/>
+            <w:tcW w:w="2779" w:type="dxa"/>
             <w:tcBorders/>
           </w:tcPr>
           <w:p>
@@ -2870,7 +2870,7 @@
         </w:tc>
         <w:tc>
           <w:tcPr>
-            <w:tcW w:w="1511" w:type="dxa"/>
+            <w:tcW w:w="1510" w:type="dxa"/>
             <w:tcBorders/>
           </w:tcPr>
           <w:p>
@@ -2915,7 +2915,7 @@
         </w:tc>
         <w:tc>
           <w:tcPr>
-            <w:tcW w:w="2102" w:type="dxa"/>
+            <w:tcW w:w="2103" w:type="dxa"/>
             <w:tcBorders/>
           </w:tcPr>
           <w:p>
@@ -2940,7 +2940,7 @@
         <w:trPr/>
         <w:tc>
           <w:tcPr>
-            <w:tcW w:w="684" w:type="dxa"/>
+            <w:tcW w:w="683" w:type="dxa"/>
             <w:cnfStyle w:val="001000000000" w:firstRow="0" w:lastRow="0" w:firstColumn="1" w:lastColumn="0" w:oddVBand="0" w:evenVBand="0" w:oddHBand="0" w:evenHBand="0" w:firstRowFirstColumn="0" w:firstRowLastColumn="0" w:lastRowFirstColumn="0" w:lastRowLastColumn="0"/>
             <w:tcBorders/>
           </w:tcPr>
@@ -2969,7 +2969,7 @@
         </w:tc>
         <w:tc>
           <w:tcPr>
-            <w:tcW w:w="2778" w:type="dxa"/>
+            <w:tcW w:w="2779" w:type="dxa"/>
             <w:tcBorders/>
           </w:tcPr>
           <w:p>
@@ -2992,7 +2992,7 @@
         </w:tc>
         <w:tc>
           <w:tcPr>
-            <w:tcW w:w="1511" w:type="dxa"/>
+            <w:tcW w:w="1510" w:type="dxa"/>
             <w:tcBorders/>
           </w:tcPr>
           <w:p>
@@ -3037,7 +3037,7 @@
         </w:tc>
         <w:tc>
           <w:tcPr>
-            <w:tcW w:w="2102" w:type="dxa"/>
+            <w:tcW w:w="2103" w:type="dxa"/>
             <w:tcBorders/>
           </w:tcPr>
           <w:p>
@@ -3062,7 +3062,7 @@
         <w:trPr/>
         <w:tc>
           <w:tcPr>
-            <w:tcW w:w="684" w:type="dxa"/>
+            <w:tcW w:w="683" w:type="dxa"/>
             <w:cnfStyle w:val="001000000000" w:firstRow="0" w:lastRow="0" w:firstColumn="1" w:lastColumn="0" w:oddVBand="0" w:evenVBand="0" w:oddHBand="0" w:evenHBand="0" w:firstRowFirstColumn="0" w:firstRowLastColumn="0" w:lastRowFirstColumn="0" w:lastRowLastColumn="0"/>
             <w:tcBorders/>
           </w:tcPr>
@@ -3091,7 +3091,7 @@
         </w:tc>
         <w:tc>
           <w:tcPr>
-            <w:tcW w:w="2778" w:type="dxa"/>
+            <w:tcW w:w="2779" w:type="dxa"/>
             <w:tcBorders/>
           </w:tcPr>
           <w:p>
@@ -3114,7 +3114,7 @@
         </w:tc>
         <w:tc>
           <w:tcPr>
-            <w:tcW w:w="1511" w:type="dxa"/>
+            <w:tcW w:w="1510" w:type="dxa"/>
             <w:tcBorders/>
           </w:tcPr>
           <w:p>
@@ -3162,7 +3162,7 @@
         </w:tc>
         <w:tc>
           <w:tcPr>
-            <w:tcW w:w="2102" w:type="dxa"/>
+            <w:tcW w:w="2103" w:type="dxa"/>
             <w:tcBorders/>
           </w:tcPr>
           <w:p>
@@ -3187,7 +3187,7 @@
         <w:trPr/>
         <w:tc>
           <w:tcPr>
-            <w:tcW w:w="684" w:type="dxa"/>
+            <w:tcW w:w="683" w:type="dxa"/>
             <w:cnfStyle w:val="001000000000" w:firstRow="0" w:lastRow="0" w:firstColumn="1" w:lastColumn="0" w:oddVBand="0" w:evenVBand="0" w:oddHBand="0" w:evenHBand="0" w:firstRowFirstColumn="0" w:firstRowLastColumn="0" w:lastRowFirstColumn="0" w:lastRowLastColumn="0"/>
             <w:tcBorders/>
           </w:tcPr>
@@ -3216,7 +3216,7 @@
         </w:tc>
         <w:tc>
           <w:tcPr>
-            <w:tcW w:w="2778" w:type="dxa"/>
+            <w:tcW w:w="2779" w:type="dxa"/>
             <w:tcBorders/>
           </w:tcPr>
           <w:p>
@@ -3239,7 +3239,7 @@
         </w:tc>
         <w:tc>
           <w:tcPr>
-            <w:tcW w:w="1511" w:type="dxa"/>
+            <w:tcW w:w="1510" w:type="dxa"/>
             <w:tcBorders/>
           </w:tcPr>
           <w:p>
@@ -3287,7 +3287,7 @@
         </w:tc>
         <w:tc>
           <w:tcPr>
-            <w:tcW w:w="2102" w:type="dxa"/>
+            <w:tcW w:w="2103" w:type="dxa"/>
             <w:tcBorders/>
           </w:tcPr>
           <w:p>
@@ -3312,7 +3312,7 @@
         <w:trPr/>
         <w:tc>
           <w:tcPr>
-            <w:tcW w:w="684" w:type="dxa"/>
+            <w:tcW w:w="683" w:type="dxa"/>
             <w:cnfStyle w:val="001000000000" w:firstRow="0" w:lastRow="0" w:firstColumn="1" w:lastColumn="0" w:oddVBand="0" w:evenVBand="0" w:oddHBand="0" w:evenHBand="0" w:firstRowFirstColumn="0" w:firstRowLastColumn="0" w:lastRowFirstColumn="0" w:lastRowLastColumn="0"/>
             <w:tcBorders/>
           </w:tcPr>
@@ -3341,7 +3341,7 @@
         </w:tc>
         <w:tc>
           <w:tcPr>
-            <w:tcW w:w="2778" w:type="dxa"/>
+            <w:tcW w:w="2779" w:type="dxa"/>
             <w:tcBorders/>
           </w:tcPr>
           <w:p>
@@ -3364,7 +3364,7 @@
         </w:tc>
         <w:tc>
           <w:tcPr>
-            <w:tcW w:w="1511" w:type="dxa"/>
+            <w:tcW w:w="1510" w:type="dxa"/>
             <w:tcBorders/>
           </w:tcPr>
           <w:p>
@@ -3412,7 +3412,7 @@
         </w:tc>
         <w:tc>
           <w:tcPr>
-            <w:tcW w:w="2102" w:type="dxa"/>
+            <w:tcW w:w="2103" w:type="dxa"/>
             <w:tcBorders/>
           </w:tcPr>
           <w:p>
@@ -3437,7 +3437,7 @@
         <w:trPr/>
         <w:tc>
           <w:tcPr>
-            <w:tcW w:w="684" w:type="dxa"/>
+            <w:tcW w:w="683" w:type="dxa"/>
             <w:cnfStyle w:val="001000000000" w:firstRow="0" w:lastRow="0" w:firstColumn="1" w:lastColumn="0" w:oddVBand="0" w:evenVBand="0" w:oddHBand="0" w:evenHBand="0" w:firstRowFirstColumn="0" w:firstRowLastColumn="0" w:lastRowFirstColumn="0" w:lastRowLastColumn="0"/>
             <w:tcBorders/>
           </w:tcPr>
@@ -3466,7 +3466,7 @@
         </w:tc>
         <w:tc>
           <w:tcPr>
-            <w:tcW w:w="2778" w:type="dxa"/>
+            <w:tcW w:w="2779" w:type="dxa"/>
             <w:tcBorders/>
           </w:tcPr>
           <w:p>
@@ -3489,7 +3489,7 @@
         </w:tc>
         <w:tc>
           <w:tcPr>
-            <w:tcW w:w="1511" w:type="dxa"/>
+            <w:tcW w:w="1510" w:type="dxa"/>
             <w:tcBorders/>
           </w:tcPr>
           <w:p>
@@ -3534,7 +3534,7 @@
         </w:tc>
         <w:tc>
           <w:tcPr>
-            <w:tcW w:w="2102" w:type="dxa"/>
+            <w:tcW w:w="2103" w:type="dxa"/>
             <w:tcBorders/>
           </w:tcPr>
           <w:p>
@@ -3555,7 +3555,7 @@
                 <w:szCs w:val="20"/>
                 <w:lang w:val="en-US"/>
               </w:rPr>
-              <w:t>1=</w:t>
+              <w:t>UNKNOWN("","</w:t>
             </w:r>
             <w:r>
               <w:rPr>
@@ -3564,28 +3564,37 @@
                 <w:szCs w:val="20"/>
                 <w:lang w:val="en-US"/>
               </w:rPr>
-              <w:t xml:space="preserve">สาขา </w:t>
-            </w:r>
-          </w:p>
-          <w:p>
-            <w:pPr>
-              <w:pStyle w:val="Normal"/>
-              <w:cnfStyle w:val="000000000000" w:firstRow="0" w:lastRow="0" w:firstColumn="0" w:lastColumn="0" w:oddVBand="0" w:evenVBand="0" w:oddHBand="0" w:evenHBand="0" w:firstRowFirstColumn="0" w:firstRowLastColumn="0" w:lastRowFirstColumn="0" w:lastRowLastColumn="0"/>
+              <w:t>ไม่รู้จักสถานะนี้</w:t>
+            </w:r>
+            <w:r>
               <w:rPr>
                 <w:rFonts w:cs="Cordia New"/>
                 <w:sz w:val="16"/>
                 <w:szCs w:val="20"/>
                 <w:lang w:val="en-US"/>
               </w:rPr>
-            </w:pPr>
-            <w:r>
+              <w:t>"),</w:t>
+            </w:r>
+          </w:p>
+          <w:p>
+            <w:pPr>
+              <w:pStyle w:val="Normal"/>
+              <w:cnfStyle w:val="000000000000" w:firstRow="0" w:lastRow="0" w:firstColumn="0" w:lastColumn="0" w:oddVBand="0" w:evenVBand="0" w:oddHBand="0" w:evenHBand="0" w:firstRowFirstColumn="0" w:firstRowLastColumn="0" w:lastRowFirstColumn="0" w:lastRowLastColumn="0"/>
               <w:rPr>
                 <w:rFonts w:cs="Cordia New"/>
                 <w:sz w:val="16"/>
                 <w:szCs w:val="20"/>
                 <w:lang w:val="en-US"/>
               </w:rPr>
-              <w:t xml:space="preserve">2= </w:t>
+            </w:pPr>
+            <w:r>
+              <w:rPr>
+                <w:rFonts w:cs="Cordia New"/>
+                <w:sz w:val="16"/>
+                <w:szCs w:val="20"/>
+                <w:lang w:val="en-US"/>
+              </w:rPr>
+              <w:t>NA("0", "</w:t>
             </w:r>
             <w:r>
               <w:rPr>
@@ -3594,28 +3603,37 @@
                 <w:szCs w:val="20"/>
                 <w:lang w:val="en-US"/>
               </w:rPr>
-              <w:t>ชำระเองที่สำนักงานใหญ่</w:t>
-            </w:r>
-          </w:p>
-          <w:p>
-            <w:pPr>
-              <w:pStyle w:val="Normal"/>
-              <w:cnfStyle w:val="000000000000" w:firstRow="0" w:lastRow="0" w:firstColumn="0" w:lastColumn="0" w:oddVBand="0" w:evenVBand="0" w:oddHBand="0" w:evenHBand="0" w:firstRowFirstColumn="0" w:firstRowLastColumn="0" w:lastRowFirstColumn="0" w:lastRowLastColumn="0"/>
+              <w:t>ไม่ระบุ</w:t>
+            </w:r>
+            <w:r>
               <w:rPr>
                 <w:rFonts w:cs="Cordia New"/>
                 <w:sz w:val="16"/>
                 <w:szCs w:val="20"/>
                 <w:lang w:val="en-US"/>
               </w:rPr>
-            </w:pPr>
-            <w:r>
+              <w:t>"),</w:t>
+            </w:r>
+          </w:p>
+          <w:p>
+            <w:pPr>
+              <w:pStyle w:val="Normal"/>
+              <w:cnfStyle w:val="000000000000" w:firstRow="0" w:lastRow="0" w:firstColumn="0" w:lastColumn="0" w:oddVBand="0" w:evenVBand="0" w:oddHBand="0" w:evenHBand="0" w:firstRowFirstColumn="0" w:firstRowLastColumn="0" w:lastRowFirstColumn="0" w:lastRowLastColumn="0"/>
               <w:rPr>
                 <w:rFonts w:cs="Cordia New"/>
                 <w:sz w:val="16"/>
                 <w:szCs w:val="20"/>
                 <w:lang w:val="en-US"/>
               </w:rPr>
-              <w:t>3=</w:t>
+            </w:pPr>
+            <w:r>
+              <w:rPr>
+                <w:rFonts w:cs="Cordia New"/>
+                <w:sz w:val="16"/>
+                <w:szCs w:val="20"/>
+                <w:lang w:val="en-US"/>
+              </w:rPr>
+              <w:t>CASH("1", "</w:t>
             </w:r>
             <w:r>
               <w:rPr>
@@ -3624,28 +3642,37 @@
                 <w:szCs w:val="20"/>
                 <w:lang w:val="en-US"/>
               </w:rPr>
-              <w:t>ผ่านเคาน์เตอร์ธนาคาร</w:t>
-            </w:r>
-          </w:p>
-          <w:p>
-            <w:pPr>
-              <w:pStyle w:val="Normal"/>
-              <w:cnfStyle w:val="000000000000" w:firstRow="0" w:lastRow="0" w:firstColumn="0" w:lastColumn="0" w:oddVBand="0" w:evenVBand="0" w:oddHBand="0" w:evenHBand="0" w:firstRowFirstColumn="0" w:firstRowLastColumn="0" w:lastRowFirstColumn="0" w:lastRowLastColumn="0"/>
+              <w:t>เงินสด</w:t>
+            </w:r>
+            <w:r>
               <w:rPr>
                 <w:rFonts w:cs="Cordia New"/>
                 <w:sz w:val="16"/>
                 <w:szCs w:val="20"/>
                 <w:lang w:val="en-US"/>
               </w:rPr>
-            </w:pPr>
-            <w:r>
+              <w:t>"),</w:t>
+            </w:r>
+          </w:p>
+          <w:p>
+            <w:pPr>
+              <w:pStyle w:val="Normal"/>
+              <w:cnfStyle w:val="000000000000" w:firstRow="0" w:lastRow="0" w:firstColumn="0" w:lastColumn="0" w:oddVBand="0" w:evenVBand="0" w:oddHBand="0" w:evenHBand="0" w:firstRowFirstColumn="0" w:firstRowLastColumn="0" w:lastRowFirstColumn="0" w:lastRowLastColumn="0"/>
               <w:rPr>
                 <w:rFonts w:cs="Cordia New"/>
                 <w:sz w:val="16"/>
                 <w:szCs w:val="20"/>
                 <w:lang w:val="en-US"/>
               </w:rPr>
-              <w:t>4=</w:t>
+            </w:pPr>
+            <w:r>
+              <w:rPr>
+                <w:rFonts w:cs="Cordia New"/>
+                <w:sz w:val="16"/>
+                <w:szCs w:val="20"/>
+                <w:lang w:val="en-US"/>
+              </w:rPr>
+              <w:t>BANK_TRANSFER("2", "</w:t>
             </w:r>
             <w:r>
               <w:rPr>
@@ -3654,7 +3681,7 @@
                 <w:szCs w:val="20"/>
                 <w:lang w:val="en-US"/>
               </w:rPr>
-              <w:t xml:space="preserve">หักบัญชีธนาคาร </w:t>
+              <w:t>โอนเงิน</w:t>
             </w:r>
             <w:r>
               <w:rPr>
@@ -3663,7 +3690,7 @@
                 <w:szCs w:val="20"/>
                 <w:lang w:val="en-US"/>
               </w:rPr>
-              <w:t>(Direc Debit)</w:t>
+              <w:t>"),</w:t>
             </w:r>
           </w:p>
           <w:p>
@@ -3684,28 +3711,7 @@
                 <w:szCs w:val="20"/>
                 <w:lang w:val="en-US"/>
               </w:rPr>
-              <w:t>5=short</w:t>
-            </w:r>
-          </w:p>
-          <w:p>
-            <w:pPr>
-              <w:pStyle w:val="Normal"/>
-              <w:cnfStyle w:val="000000000000" w:firstRow="0" w:lastRow="0" w:firstColumn="0" w:lastColumn="0" w:oddVBand="0" w:evenVBand="0" w:oddHBand="0" w:evenHBand="0" w:firstRowFirstColumn="0" w:firstRowLastColumn="0" w:lastRowFirstColumn="0" w:lastRowLastColumn="0"/>
-              <w:rPr>
-                <w:rFonts w:cs="Cordia New"/>
-                <w:sz w:val="16"/>
-                <w:szCs w:val="20"/>
-                <w:lang w:val="en-US"/>
-              </w:rPr>
-            </w:pPr>
-            <w:r>
-              <w:rPr>
-                <w:rFonts w:cs="Cordia New"/>
-                <w:sz w:val="16"/>
-                <w:szCs w:val="20"/>
-                <w:lang w:val="en-US"/>
-              </w:rPr>
-              <w:t>6=</w:t>
+              <w:t>CHEQUE("3", "</w:t>
             </w:r>
             <w:r>
               <w:rPr>
@@ -3714,28 +3720,37 @@
                 <w:szCs w:val="20"/>
                 <w:lang w:val="en-US"/>
               </w:rPr>
-              <w:t>ผ่านเคาน์เตอร์เซอวิส</w:t>
-            </w:r>
-          </w:p>
-          <w:p>
-            <w:pPr>
-              <w:pStyle w:val="Normal"/>
-              <w:cnfStyle w:val="000000000000" w:firstRow="0" w:lastRow="0" w:firstColumn="0" w:lastColumn="0" w:oddVBand="0" w:evenVBand="0" w:oddHBand="0" w:evenHBand="0" w:firstRowFirstColumn="0" w:firstRowLastColumn="0" w:lastRowFirstColumn="0" w:lastRowLastColumn="0"/>
+              <w:t>เช็ค</w:t>
+            </w:r>
+            <w:r>
               <w:rPr>
                 <w:rFonts w:cs="Cordia New"/>
                 <w:sz w:val="16"/>
                 <w:szCs w:val="20"/>
                 <w:lang w:val="en-US"/>
               </w:rPr>
-            </w:pPr>
-            <w:r>
+              <w:t>"),</w:t>
+            </w:r>
+          </w:p>
+          <w:p>
+            <w:pPr>
+              <w:pStyle w:val="Normal"/>
+              <w:cnfStyle w:val="000000000000" w:firstRow="0" w:lastRow="0" w:firstColumn="0" w:lastColumn="0" w:oddVBand="0" w:evenVBand="0" w:oddHBand="0" w:evenHBand="0" w:firstRowFirstColumn="0" w:firstRowLastColumn="0" w:lastRowFirstColumn="0" w:lastRowLastColumn="0"/>
               <w:rPr>
                 <w:rFonts w:cs="Cordia New"/>
                 <w:sz w:val="16"/>
                 <w:szCs w:val="20"/>
                 <w:lang w:val="en-US"/>
               </w:rPr>
-              <w:t>7=</w:t>
+            </w:pPr>
+            <w:r>
+              <w:rPr>
+                <w:rFonts w:cs="Cordia New"/>
+                <w:sz w:val="16"/>
+                <w:szCs w:val="20"/>
+                <w:lang w:val="en-US"/>
+              </w:rPr>
+              <w:t>DIRECT_DEBIT("4", "</w:t>
             </w:r>
             <w:r>
               <w:rPr>
@@ -3744,28 +3759,37 @@
                 <w:szCs w:val="20"/>
                 <w:lang w:val="en-US"/>
               </w:rPr>
-              <w:t>มรณกรรม</w:t>
-            </w:r>
-          </w:p>
-          <w:p>
-            <w:pPr>
-              <w:pStyle w:val="Normal"/>
-              <w:cnfStyle w:val="000000000000" w:firstRow="0" w:lastRow="0" w:firstColumn="0" w:lastColumn="0" w:oddVBand="0" w:evenVBand="0" w:oddHBand="0" w:evenHBand="0" w:firstRowFirstColumn="0" w:firstRowLastColumn="0" w:lastRowFirstColumn="0" w:lastRowLastColumn="0"/>
+              <w:t>หักบัญชีเงินฝาก</w:t>
+            </w:r>
+            <w:r>
               <w:rPr>
                 <w:rFonts w:cs="Cordia New"/>
                 <w:sz w:val="16"/>
                 <w:szCs w:val="20"/>
                 <w:lang w:val="en-US"/>
               </w:rPr>
-            </w:pPr>
-            <w:r>
+              <w:t>"),</w:t>
+            </w:r>
+          </w:p>
+          <w:p>
+            <w:pPr>
+              <w:pStyle w:val="Normal"/>
+              <w:cnfStyle w:val="000000000000" w:firstRow="0" w:lastRow="0" w:firstColumn="0" w:lastColumn="0" w:oddVBand="0" w:evenVBand="0" w:oddHBand="0" w:evenHBand="0" w:firstRowFirstColumn="0" w:firstRowLastColumn="0" w:lastRowFirstColumn="0" w:lastRowLastColumn="0"/>
               <w:rPr>
                 <w:rFonts w:cs="Cordia New"/>
                 <w:sz w:val="16"/>
                 <w:szCs w:val="20"/>
                 <w:lang w:val="en-US"/>
               </w:rPr>
-              <w:t>8=</w:t>
+            </w:pPr>
+            <w:r>
+              <w:rPr>
+                <w:rFonts w:cs="Cordia New"/>
+                <w:sz w:val="16"/>
+                <w:szCs w:val="20"/>
+                <w:lang w:val="en-US"/>
+              </w:rPr>
+              <w:t>AGENCIES("5","</w:t>
             </w:r>
             <w:r>
               <w:rPr>
@@ -3774,28 +3798,37 @@
                 <w:szCs w:val="20"/>
                 <w:lang w:val="en-US"/>
               </w:rPr>
-              <w:t>โอนผ่านบัญชีรับฝาก</w:t>
-            </w:r>
-          </w:p>
-          <w:p>
-            <w:pPr>
-              <w:pStyle w:val="Normal"/>
-              <w:cnfStyle w:val="000000000000" w:firstRow="0" w:lastRow="0" w:firstColumn="0" w:lastColumn="0" w:oddVBand="0" w:evenVBand="0" w:oddHBand="0" w:evenHBand="0" w:firstRowFirstColumn="0" w:firstRowLastColumn="0" w:lastRowFirstColumn="0" w:lastRowLastColumn="0"/>
+              <w:t>ผ่านหน่วยงานต้นสังกัด</w:t>
+            </w:r>
+            <w:r>
               <w:rPr>
                 <w:rFonts w:cs="Cordia New"/>
                 <w:sz w:val="16"/>
                 <w:szCs w:val="20"/>
                 <w:lang w:val="en-US"/>
               </w:rPr>
-            </w:pPr>
-            <w:r>
+              <w:t>"),</w:t>
+            </w:r>
+          </w:p>
+          <w:p>
+            <w:pPr>
+              <w:pStyle w:val="Normal"/>
+              <w:cnfStyle w:val="000000000000" w:firstRow="0" w:lastRow="0" w:firstColumn="0" w:lastColumn="0" w:oddVBand="0" w:evenVBand="0" w:oddHBand="0" w:evenHBand="0" w:firstRowFirstColumn="0" w:firstRowLastColumn="0" w:lastRowFirstColumn="0" w:lastRowLastColumn="0"/>
               <w:rPr>
                 <w:rFonts w:cs="Cordia New"/>
                 <w:sz w:val="16"/>
                 <w:szCs w:val="20"/>
                 <w:lang w:val="en-US"/>
               </w:rPr>
-              <w:t>9=</w:t>
+            </w:pPr>
+            <w:r>
+              <w:rPr>
+                <w:rFonts w:cs="Cordia New"/>
+                <w:sz w:val="16"/>
+                <w:szCs w:val="20"/>
+                <w:lang w:val="en-US"/>
+              </w:rPr>
+              <w:t>UNSPECIFIED("6", "</w:t>
             </w:r>
             <w:r>
               <w:rPr>
@@ -3804,28 +3837,79 @@
                 <w:szCs w:val="20"/>
                 <w:lang w:val="en-US"/>
               </w:rPr>
-              <w:t>ปิดบัญชีอัตโนมัติ และ เวนคืนอัตโนมัติ</w:t>
-            </w:r>
-          </w:p>
-          <w:p>
-            <w:pPr>
-              <w:pStyle w:val="Normal"/>
-              <w:cnfStyle w:val="000000000000" w:firstRow="0" w:lastRow="0" w:firstColumn="0" w:lastColumn="0" w:oddVBand="0" w:evenVBand="0" w:oddHBand="0" w:evenHBand="0" w:firstRowFirstColumn="0" w:firstRowLastColumn="0" w:lastRowFirstColumn="0" w:lastRowLastColumn="0"/>
+              <w:t>ไม่ระบุ</w:t>
+            </w:r>
+            <w:r>
               <w:rPr>
                 <w:rFonts w:cs="Cordia New"/>
                 <w:sz w:val="16"/>
                 <w:szCs w:val="20"/>
                 <w:lang w:val="en-US"/>
               </w:rPr>
-            </w:pPr>
-            <w:r>
+              <w:t>"),</w:t>
+            </w:r>
+          </w:p>
+          <w:p>
+            <w:pPr>
+              <w:pStyle w:val="Normal"/>
+              <w:cnfStyle w:val="000000000000" w:firstRow="0" w:lastRow="0" w:firstColumn="0" w:lastColumn="0" w:oddVBand="0" w:evenVBand="0" w:oddHBand="0" w:evenHBand="0" w:firstRowFirstColumn="0" w:firstRowLastColumn="0" w:lastRowFirstColumn="0" w:lastRowLastColumn="0"/>
               <w:rPr>
                 <w:rFonts w:cs="Cordia New"/>
                 <w:sz w:val="16"/>
                 <w:szCs w:val="20"/>
                 <w:lang w:val="en-US"/>
               </w:rPr>
-              <w:t>A=</w:t>
+            </w:pPr>
+            <w:r>
+              <w:rPr>
+                <w:rFonts w:cs="Cordia New"/>
+                <w:sz w:val="16"/>
+                <w:szCs w:val="20"/>
+                <w:lang w:val="en-US"/>
+              </w:rPr>
+              <w:t>BANCASSURENCE("7", "Bancassurence"),</w:t>
+            </w:r>
+          </w:p>
+          <w:p>
+            <w:pPr>
+              <w:pStyle w:val="Normal"/>
+              <w:cnfStyle w:val="000000000000" w:firstRow="0" w:lastRow="0" w:firstColumn="0" w:lastColumn="0" w:oddVBand="0" w:evenVBand="0" w:oddHBand="0" w:evenHBand="0" w:firstRowFirstColumn="0" w:firstRowLastColumn="0" w:lastRowFirstColumn="0" w:lastRowLastColumn="0"/>
+              <w:rPr>
+                <w:rFonts w:cs="Cordia New"/>
+                <w:sz w:val="16"/>
+                <w:szCs w:val="20"/>
+                <w:lang w:val="en-US"/>
+              </w:rPr>
+            </w:pPr>
+            <w:r>
+              <w:rPr>
+                <w:rFonts w:cs="Cordia New"/>
+                <w:sz w:val="16"/>
+                <w:szCs w:val="20"/>
+                <w:lang w:val="en-US"/>
+              </w:rPr>
+              <w:t>INTERNET_BANKING("8", "Internet Banking"),</w:t>
+            </w:r>
+          </w:p>
+          <w:p>
+            <w:pPr>
+              <w:pStyle w:val="Normal"/>
+              <w:cnfStyle w:val="000000000000" w:firstRow="0" w:lastRow="0" w:firstColumn="0" w:lastColumn="0" w:oddVBand="0" w:evenVBand="0" w:oddHBand="0" w:evenHBand="0" w:firstRowFirstColumn="0" w:firstRowLastColumn="0" w:lastRowFirstColumn="0" w:lastRowLastColumn="0"/>
+              <w:rPr>
+                <w:rFonts w:cs="Cordia New"/>
+                <w:sz w:val="16"/>
+                <w:szCs w:val="20"/>
+                <w:lang w:val="en-US"/>
+              </w:rPr>
+            </w:pPr>
+            <w:r>
+              <w:rPr>
+                <w:rFonts w:cs="Cordia New"/>
+                <w:sz w:val="16"/>
+                <w:szCs w:val="20"/>
+                <w:lang w:val="en-US"/>
+              </w:rPr>
+              <w:t>AUTO_CREDIT("9", "</w:t>
             </w:r>
             <w:r>
               <w:rPr>
@@ -3834,49 +3918,103 @@
                 <w:szCs w:val="20"/>
                 <w:lang w:val="en-US"/>
               </w:rPr>
-              <w:t xml:space="preserve">ต่างสาขา </w:t>
-            </w:r>
-          </w:p>
-          <w:p>
-            <w:pPr>
-              <w:pStyle w:val="Normal"/>
-              <w:cnfStyle w:val="000000000000" w:firstRow="0" w:lastRow="0" w:firstColumn="0" w:lastColumn="0" w:oddVBand="0" w:evenVBand="0" w:oddHBand="0" w:evenHBand="0" w:firstRowFirstColumn="0" w:firstRowLastColumn="0" w:lastRowFirstColumn="0" w:lastRowLastColumn="0"/>
+              <w:t>หักบัตรเครดิต</w:t>
+            </w:r>
+            <w:r>
               <w:rPr>
                 <w:rFonts w:cs="Cordia New"/>
                 <w:sz w:val="16"/>
                 <w:szCs w:val="20"/>
                 <w:lang w:val="en-US"/>
               </w:rPr>
-            </w:pPr>
-            <w:r>
+              <w:t>"),</w:t>
+            </w:r>
+          </w:p>
+          <w:p>
+            <w:pPr>
+              <w:pStyle w:val="Normal"/>
+              <w:cnfStyle w:val="000000000000" w:firstRow="0" w:lastRow="0" w:firstColumn="0" w:lastColumn="0" w:oddVBand="0" w:evenVBand="0" w:oddHBand="0" w:evenHBand="0" w:firstRowFirstColumn="0" w:firstRowLastColumn="0" w:lastRowFirstColumn="0" w:lastRowLastColumn="0"/>
               <w:rPr>
                 <w:rFonts w:cs="Cordia New"/>
                 <w:sz w:val="16"/>
                 <w:szCs w:val="20"/>
                 <w:lang w:val="en-US"/>
               </w:rPr>
-              <w:t>B=mPay</w:t>
-            </w:r>
-          </w:p>
-          <w:p>
-            <w:pPr>
-              <w:pStyle w:val="Normal"/>
-              <w:cnfStyle w:val="000000000000" w:firstRow="0" w:lastRow="0" w:firstColumn="0" w:lastColumn="0" w:oddVBand="0" w:evenVBand="0" w:oddHBand="0" w:evenHBand="0" w:firstRowFirstColumn="0" w:firstRowLastColumn="0" w:lastRowFirstColumn="0" w:lastRowLastColumn="0"/>
+            </w:pPr>
+            <w:r>
               <w:rPr>
                 <w:rFonts w:cs="Cordia New"/>
                 <w:sz w:val="16"/>
                 <w:szCs w:val="20"/>
                 <w:lang w:val="en-US"/>
               </w:rPr>
-            </w:pPr>
-            <w:r>
+              <w:t>BIZ_PAYMENT("A", "Biz Payment")</w:t>
+            </w:r>
+          </w:p>
+          <w:p>
+            <w:pPr>
+              <w:pStyle w:val="Normal"/>
+              <w:cnfStyle w:val="000000000000" w:firstRow="0" w:lastRow="0" w:firstColumn="0" w:lastColumn="0" w:oddVBand="0" w:evenVBand="0" w:oddHBand="0" w:evenHBand="0" w:firstRowFirstColumn="0" w:firstRowLastColumn="0" w:lastRowFirstColumn="0" w:lastRowLastColumn="0"/>
               <w:rPr>
                 <w:rFonts w:cs="Cordia New"/>
                 <w:sz w:val="16"/>
                 <w:szCs w:val="20"/>
                 <w:lang w:val="en-US"/>
               </w:rPr>
-              <w:t>C=</w:t>
+            </w:pPr>
+            <w:r>
+              <w:rPr/>
+            </w:r>
+          </w:p>
+          <w:p>
+            <w:pPr>
+              <w:pStyle w:val="Normal"/>
+              <w:cnfStyle w:val="000000000000" w:firstRow="0" w:lastRow="0" w:firstColumn="0" w:lastColumn="0" w:oddVBand="0" w:evenVBand="0" w:oddHBand="0" w:evenHBand="0" w:firstRowFirstColumn="0" w:firstRowLastColumn="0" w:lastRowFirstColumn="0" w:lastRowLastColumn="0"/>
+              <w:rPr>
+                <w:rFonts w:cs="Cordia New"/>
+                <w:sz w:val="16"/>
+                <w:szCs w:val="20"/>
+                <w:lang w:val="en-US"/>
+              </w:rPr>
+            </w:pPr>
+            <w:r>
+              <w:rPr/>
+            </w:r>
+          </w:p>
+          <w:p>
+            <w:pPr>
+              <w:pStyle w:val="Normal"/>
+              <w:cnfStyle w:val="000000000000" w:firstRow="0" w:lastRow="0" w:firstColumn="0" w:lastColumn="0" w:oddVBand="0" w:evenVBand="0" w:oddHBand="0" w:evenHBand="0" w:firstRowFirstColumn="0" w:firstRowLastColumn="0" w:lastRowFirstColumn="0" w:lastRowLastColumn="0"/>
+              <w:rPr>
+                <w:rFonts w:cs="Cordia New"/>
+                <w:sz w:val="16"/>
+                <w:szCs w:val="20"/>
+                <w:lang w:val="en-US"/>
+              </w:rPr>
+            </w:pPr>
+            <w:r>
+              <w:rPr/>
+            </w:r>
+          </w:p>
+          <w:p>
+            <w:pPr>
+              <w:pStyle w:val="Normal"/>
+              <w:cnfStyle w:val="000000000000" w:firstRow="0" w:lastRow="0" w:firstColumn="0" w:lastColumn="0" w:oddVBand="0" w:evenVBand="0" w:oddHBand="0" w:evenHBand="0" w:firstRowFirstColumn="0" w:firstRowLastColumn="0" w:lastRowFirstColumn="0" w:lastRowLastColumn="0"/>
+              <w:rPr>
+                <w:rFonts w:cs="Cordia New"/>
+                <w:sz w:val="16"/>
+                <w:szCs w:val="20"/>
+                <w:lang w:val="en-US"/>
+              </w:rPr>
+            </w:pPr>
+            <w:r>
+              <w:rPr>
+                <w:rFonts w:cs="Cordia New"/>
+                <w:sz w:val="16"/>
+                <w:szCs w:val="20"/>
+                <w:lang w:val="en-US"/>
+              </w:rPr>
+              <w:t>1=</w:t>
             </w:r>
             <w:r>
               <w:rPr>
@@ -3885,7 +4023,7 @@
                 <w:szCs w:val="20"/>
                 <w:lang w:val="en-US"/>
               </w:rPr>
-              <w:t>ตัดบัตรเครดิต</w:t>
+              <w:t xml:space="preserve">สาขา </w:t>
             </w:r>
           </w:p>
           <w:p>
@@ -3906,7 +4044,7 @@
                 <w:szCs w:val="20"/>
                 <w:lang w:val="en-US"/>
               </w:rPr>
-              <w:t>D=</w:t>
+              <w:t xml:space="preserve">2= </w:t>
             </w:r>
             <w:r>
               <w:rPr>
@@ -3915,7 +4053,7 @@
                 <w:szCs w:val="20"/>
                 <w:lang w:val="en-US"/>
               </w:rPr>
-              <w:t>ชำระจากเงินทรงชีพ</w:t>
+              <w:t>ชำระเองที่สำนักงานใหญ่</w:t>
             </w:r>
           </w:p>
           <w:p>
@@ -3936,28 +4074,7 @@
                 <w:szCs w:val="20"/>
                 <w:lang w:val="en-US"/>
               </w:rPr>
-              <w:t xml:space="preserve">E=KTB Biz Payment </w:t>
-            </w:r>
-          </w:p>
-          <w:p>
-            <w:pPr>
-              <w:pStyle w:val="Normal"/>
-              <w:cnfStyle w:val="000000000000" w:firstRow="0" w:lastRow="0" w:firstColumn="0" w:lastColumn="0" w:oddVBand="0" w:evenVBand="0" w:oddHBand="0" w:evenHBand="0" w:firstRowFirstColumn="0" w:firstRowLastColumn="0" w:lastRowFirstColumn="0" w:lastRowLastColumn="0"/>
-              <w:rPr>
-                <w:rFonts w:cs="Cordia New"/>
-                <w:sz w:val="16"/>
-                <w:szCs w:val="20"/>
-                <w:lang w:val="en-US"/>
-              </w:rPr>
-            </w:pPr>
-            <w:r>
-              <w:rPr>
-                <w:rFonts w:cs="Cordia New"/>
-                <w:sz w:val="16"/>
-                <w:szCs w:val="20"/>
-                <w:lang w:val="en-US"/>
-              </w:rPr>
-              <w:t>F=</w:t>
+              <w:t>3=</w:t>
             </w:r>
             <w:r>
               <w:rPr>
@@ -3966,16 +4083,28 @@
                 <w:szCs w:val="20"/>
                 <w:lang w:val="en-US"/>
               </w:rPr>
-              <w:t>ชำระผ่าน สนง</w:t>
-            </w:r>
-            <w:r>
+              <w:t>ผ่านเคาน์เตอร์ธนาคาร</w:t>
+            </w:r>
+          </w:p>
+          <w:p>
+            <w:pPr>
+              <w:pStyle w:val="Normal"/>
+              <w:cnfStyle w:val="000000000000" w:firstRow="0" w:lastRow="0" w:firstColumn="0" w:lastColumn="0" w:oddVBand="0" w:evenVBand="0" w:oddHBand="0" w:evenHBand="0" w:firstRowFirstColumn="0" w:firstRowLastColumn="0" w:lastRowFirstColumn="0" w:lastRowLastColumn="0"/>
               <w:rPr>
                 <w:rFonts w:cs="Cordia New"/>
                 <w:sz w:val="16"/>
                 <w:szCs w:val="20"/>
                 <w:lang w:val="en-US"/>
               </w:rPr>
-              <w:t>.</w:t>
+            </w:pPr>
+            <w:r>
+              <w:rPr>
+                <w:rFonts w:cs="Cordia New"/>
+                <w:sz w:val="16"/>
+                <w:szCs w:val="20"/>
+                <w:lang w:val="en-US"/>
+              </w:rPr>
+              <w:t>4=</w:t>
             </w:r>
             <w:r>
               <w:rPr>
@@ -3984,6 +4113,336 @@
                 <w:szCs w:val="20"/>
                 <w:lang w:val="en-US"/>
               </w:rPr>
+              <w:t xml:space="preserve">หักบัญชีธนาคาร </w:t>
+            </w:r>
+            <w:r>
+              <w:rPr>
+                <w:rFonts w:cs="Cordia New"/>
+                <w:sz w:val="16"/>
+                <w:szCs w:val="20"/>
+                <w:lang w:val="en-US"/>
+              </w:rPr>
+              <w:t>(Direc Debit)</w:t>
+            </w:r>
+          </w:p>
+          <w:p>
+            <w:pPr>
+              <w:pStyle w:val="Normal"/>
+              <w:cnfStyle w:val="000000000000" w:firstRow="0" w:lastRow="0" w:firstColumn="0" w:lastColumn="0" w:oddVBand="0" w:evenVBand="0" w:oddHBand="0" w:evenHBand="0" w:firstRowFirstColumn="0" w:firstRowLastColumn="0" w:lastRowFirstColumn="0" w:lastRowLastColumn="0"/>
+              <w:rPr>
+                <w:rFonts w:cs="Cordia New"/>
+                <w:sz w:val="16"/>
+                <w:szCs w:val="20"/>
+                <w:lang w:val="en-US"/>
+              </w:rPr>
+            </w:pPr>
+            <w:r>
+              <w:rPr>
+                <w:rFonts w:cs="Cordia New"/>
+                <w:sz w:val="16"/>
+                <w:szCs w:val="20"/>
+                <w:lang w:val="en-US"/>
+              </w:rPr>
+              <w:t>5=short</w:t>
+            </w:r>
+          </w:p>
+          <w:p>
+            <w:pPr>
+              <w:pStyle w:val="Normal"/>
+              <w:cnfStyle w:val="000000000000" w:firstRow="0" w:lastRow="0" w:firstColumn="0" w:lastColumn="0" w:oddVBand="0" w:evenVBand="0" w:oddHBand="0" w:evenHBand="0" w:firstRowFirstColumn="0" w:firstRowLastColumn="0" w:lastRowFirstColumn="0" w:lastRowLastColumn="0"/>
+              <w:rPr>
+                <w:rFonts w:cs="Cordia New"/>
+                <w:sz w:val="16"/>
+                <w:szCs w:val="20"/>
+                <w:lang w:val="en-US"/>
+              </w:rPr>
+            </w:pPr>
+            <w:r>
+              <w:rPr>
+                <w:rFonts w:cs="Cordia New"/>
+                <w:sz w:val="16"/>
+                <w:szCs w:val="20"/>
+                <w:lang w:val="en-US"/>
+              </w:rPr>
+              <w:t>6=</w:t>
+            </w:r>
+            <w:r>
+              <w:rPr>
+                <w:sz w:val="16"/>
+                <w:sz w:val="16"/>
+                <w:szCs w:val="20"/>
+                <w:lang w:val="en-US"/>
+              </w:rPr>
+              <w:t>ผ่านเคาน์เตอร์เซอวิส</w:t>
+            </w:r>
+          </w:p>
+          <w:p>
+            <w:pPr>
+              <w:pStyle w:val="Normal"/>
+              <w:cnfStyle w:val="000000000000" w:firstRow="0" w:lastRow="0" w:firstColumn="0" w:lastColumn="0" w:oddVBand="0" w:evenVBand="0" w:oddHBand="0" w:evenHBand="0" w:firstRowFirstColumn="0" w:firstRowLastColumn="0" w:lastRowFirstColumn="0" w:lastRowLastColumn="0"/>
+              <w:rPr>
+                <w:rFonts w:cs="Cordia New"/>
+                <w:sz w:val="16"/>
+                <w:szCs w:val="20"/>
+                <w:lang w:val="en-US"/>
+              </w:rPr>
+            </w:pPr>
+            <w:r>
+              <w:rPr>
+                <w:rFonts w:cs="Cordia New"/>
+                <w:sz w:val="16"/>
+                <w:szCs w:val="20"/>
+                <w:lang w:val="en-US"/>
+              </w:rPr>
+              <w:t>7=</w:t>
+            </w:r>
+            <w:r>
+              <w:rPr>
+                <w:sz w:val="16"/>
+                <w:sz w:val="16"/>
+                <w:szCs w:val="20"/>
+                <w:lang w:val="en-US"/>
+              </w:rPr>
+              <w:t>มรณกรรม</w:t>
+            </w:r>
+          </w:p>
+          <w:p>
+            <w:pPr>
+              <w:pStyle w:val="Normal"/>
+              <w:cnfStyle w:val="000000000000" w:firstRow="0" w:lastRow="0" w:firstColumn="0" w:lastColumn="0" w:oddVBand="0" w:evenVBand="0" w:oddHBand="0" w:evenHBand="0" w:firstRowFirstColumn="0" w:firstRowLastColumn="0" w:lastRowFirstColumn="0" w:lastRowLastColumn="0"/>
+              <w:rPr>
+                <w:rFonts w:cs="Cordia New"/>
+                <w:sz w:val="16"/>
+                <w:szCs w:val="20"/>
+                <w:lang w:val="en-US"/>
+              </w:rPr>
+            </w:pPr>
+            <w:r>
+              <w:rPr>
+                <w:rFonts w:cs="Cordia New"/>
+                <w:sz w:val="16"/>
+                <w:szCs w:val="20"/>
+                <w:lang w:val="en-US"/>
+              </w:rPr>
+              <w:t>8=</w:t>
+            </w:r>
+            <w:r>
+              <w:rPr>
+                <w:sz w:val="16"/>
+                <w:sz w:val="16"/>
+                <w:szCs w:val="20"/>
+                <w:lang w:val="en-US"/>
+              </w:rPr>
+              <w:t>โอนผ่านบัญชีรับฝาก</w:t>
+            </w:r>
+          </w:p>
+          <w:p>
+            <w:pPr>
+              <w:pStyle w:val="Normal"/>
+              <w:cnfStyle w:val="000000000000" w:firstRow="0" w:lastRow="0" w:firstColumn="0" w:lastColumn="0" w:oddVBand="0" w:evenVBand="0" w:oddHBand="0" w:evenHBand="0" w:firstRowFirstColumn="0" w:firstRowLastColumn="0" w:lastRowFirstColumn="0" w:lastRowLastColumn="0"/>
+              <w:rPr>
+                <w:rFonts w:cs="Cordia New"/>
+                <w:sz w:val="16"/>
+                <w:szCs w:val="20"/>
+                <w:lang w:val="en-US"/>
+              </w:rPr>
+            </w:pPr>
+            <w:r>
+              <w:rPr>
+                <w:rFonts w:cs="Cordia New"/>
+                <w:sz w:val="16"/>
+                <w:szCs w:val="20"/>
+                <w:lang w:val="en-US"/>
+              </w:rPr>
+              <w:t>9=</w:t>
+            </w:r>
+            <w:r>
+              <w:rPr>
+                <w:sz w:val="16"/>
+                <w:sz w:val="16"/>
+                <w:szCs w:val="20"/>
+                <w:lang w:val="en-US"/>
+              </w:rPr>
+              <w:t>ปิดบัญชีอัตโนมัติ และ เวนคืนอัตโนมัติ</w:t>
+            </w:r>
+          </w:p>
+          <w:p>
+            <w:pPr>
+              <w:pStyle w:val="Normal"/>
+              <w:cnfStyle w:val="000000000000" w:firstRow="0" w:lastRow="0" w:firstColumn="0" w:lastColumn="0" w:oddVBand="0" w:evenVBand="0" w:oddHBand="0" w:evenHBand="0" w:firstRowFirstColumn="0" w:firstRowLastColumn="0" w:lastRowFirstColumn="0" w:lastRowLastColumn="0"/>
+              <w:rPr>
+                <w:rFonts w:cs="Cordia New"/>
+                <w:sz w:val="16"/>
+                <w:szCs w:val="20"/>
+                <w:lang w:val="en-US"/>
+              </w:rPr>
+            </w:pPr>
+            <w:r>
+              <w:rPr>
+                <w:rFonts w:cs="Cordia New"/>
+                <w:sz w:val="16"/>
+                <w:szCs w:val="20"/>
+                <w:lang w:val="en-US"/>
+              </w:rPr>
+              <w:t>A=</w:t>
+            </w:r>
+            <w:r>
+              <w:rPr>
+                <w:sz w:val="16"/>
+                <w:sz w:val="16"/>
+                <w:szCs w:val="20"/>
+                <w:lang w:val="en-US"/>
+              </w:rPr>
+              <w:t xml:space="preserve">ต่างสาขา </w:t>
+            </w:r>
+          </w:p>
+          <w:p>
+            <w:pPr>
+              <w:pStyle w:val="Normal"/>
+              <w:cnfStyle w:val="000000000000" w:firstRow="0" w:lastRow="0" w:firstColumn="0" w:lastColumn="0" w:oddVBand="0" w:evenVBand="0" w:oddHBand="0" w:evenHBand="0" w:firstRowFirstColumn="0" w:firstRowLastColumn="0" w:lastRowFirstColumn="0" w:lastRowLastColumn="0"/>
+              <w:rPr>
+                <w:rFonts w:cs="Cordia New"/>
+                <w:sz w:val="16"/>
+                <w:szCs w:val="20"/>
+                <w:lang w:val="en-US"/>
+              </w:rPr>
+            </w:pPr>
+            <w:r>
+              <w:rPr>
+                <w:rFonts w:cs="Cordia New"/>
+                <w:sz w:val="16"/>
+                <w:szCs w:val="20"/>
+                <w:lang w:val="en-US"/>
+              </w:rPr>
+              <w:t>B=mPay</w:t>
+            </w:r>
+          </w:p>
+          <w:p>
+            <w:pPr>
+              <w:pStyle w:val="Normal"/>
+              <w:cnfStyle w:val="000000000000" w:firstRow="0" w:lastRow="0" w:firstColumn="0" w:lastColumn="0" w:oddVBand="0" w:evenVBand="0" w:oddHBand="0" w:evenHBand="0" w:firstRowFirstColumn="0" w:firstRowLastColumn="0" w:lastRowFirstColumn="0" w:lastRowLastColumn="0"/>
+              <w:rPr>
+                <w:rFonts w:cs="Cordia New"/>
+                <w:sz w:val="16"/>
+                <w:szCs w:val="20"/>
+                <w:lang w:val="en-US"/>
+              </w:rPr>
+            </w:pPr>
+            <w:r>
+              <w:rPr>
+                <w:rFonts w:cs="Cordia New"/>
+                <w:sz w:val="16"/>
+                <w:szCs w:val="20"/>
+                <w:lang w:val="en-US"/>
+              </w:rPr>
+              <w:t>C=</w:t>
+            </w:r>
+            <w:r>
+              <w:rPr>
+                <w:sz w:val="16"/>
+                <w:sz w:val="16"/>
+                <w:szCs w:val="20"/>
+                <w:lang w:val="en-US"/>
+              </w:rPr>
+              <w:t>ตัดบัตรเครดิต</w:t>
+            </w:r>
+          </w:p>
+          <w:p>
+            <w:pPr>
+              <w:pStyle w:val="Normal"/>
+              <w:cnfStyle w:val="000000000000" w:firstRow="0" w:lastRow="0" w:firstColumn="0" w:lastColumn="0" w:oddVBand="0" w:evenVBand="0" w:oddHBand="0" w:evenHBand="0" w:firstRowFirstColumn="0" w:firstRowLastColumn="0" w:lastRowFirstColumn="0" w:lastRowLastColumn="0"/>
+              <w:rPr>
+                <w:rFonts w:cs="Cordia New"/>
+                <w:sz w:val="16"/>
+                <w:szCs w:val="20"/>
+                <w:lang w:val="en-US"/>
+              </w:rPr>
+            </w:pPr>
+            <w:r>
+              <w:rPr>
+                <w:rFonts w:cs="Cordia New"/>
+                <w:sz w:val="16"/>
+                <w:szCs w:val="20"/>
+                <w:lang w:val="en-US"/>
+              </w:rPr>
+              <w:t>D=</w:t>
+            </w:r>
+            <w:r>
+              <w:rPr>
+                <w:sz w:val="16"/>
+                <w:sz w:val="16"/>
+                <w:szCs w:val="20"/>
+                <w:lang w:val="en-US"/>
+              </w:rPr>
+              <w:t>ชำระจากเงินทรงชีพ</w:t>
+            </w:r>
+          </w:p>
+          <w:p>
+            <w:pPr>
+              <w:pStyle w:val="Normal"/>
+              <w:cnfStyle w:val="000000000000" w:firstRow="0" w:lastRow="0" w:firstColumn="0" w:lastColumn="0" w:oddVBand="0" w:evenVBand="0" w:oddHBand="0" w:evenHBand="0" w:firstRowFirstColumn="0" w:firstRowLastColumn="0" w:lastRowFirstColumn="0" w:lastRowLastColumn="0"/>
+              <w:rPr>
+                <w:rFonts w:cs="Cordia New"/>
+                <w:sz w:val="16"/>
+                <w:szCs w:val="20"/>
+                <w:lang w:val="en-US"/>
+              </w:rPr>
+            </w:pPr>
+            <w:r>
+              <w:rPr>
+                <w:rFonts w:cs="Cordia New"/>
+                <w:sz w:val="16"/>
+                <w:szCs w:val="20"/>
+                <w:lang w:val="en-US"/>
+              </w:rPr>
+              <w:t xml:space="preserve">E=KTB Biz Payment </w:t>
+            </w:r>
+          </w:p>
+          <w:p>
+            <w:pPr>
+              <w:pStyle w:val="Normal"/>
+              <w:cnfStyle w:val="000000000000" w:firstRow="0" w:lastRow="0" w:firstColumn="0" w:lastColumn="0" w:oddVBand="0" w:evenVBand="0" w:oddHBand="0" w:evenHBand="0" w:firstRowFirstColumn="0" w:firstRowLastColumn="0" w:lastRowFirstColumn="0" w:lastRowLastColumn="0"/>
+              <w:rPr>
+                <w:rFonts w:cs="Cordia New"/>
+                <w:sz w:val="16"/>
+                <w:szCs w:val="20"/>
+                <w:lang w:val="en-US"/>
+              </w:rPr>
+            </w:pPr>
+            <w:r>
+              <w:rPr>
+                <w:rFonts w:cs="Cordia New"/>
+                <w:sz w:val="16"/>
+                <w:szCs w:val="20"/>
+                <w:lang w:val="en-US"/>
+              </w:rPr>
+              <w:t>F=</w:t>
+            </w:r>
+            <w:r>
+              <w:rPr>
+                <w:sz w:val="16"/>
+                <w:sz w:val="16"/>
+                <w:szCs w:val="20"/>
+                <w:lang w:val="en-US"/>
+              </w:rPr>
+              <w:t>ชำระผ่าน สนง</w:t>
+            </w:r>
+            <w:r>
+              <w:rPr>
+                <w:rFonts w:cs="Cordia New"/>
+                <w:sz w:val="16"/>
+                <w:szCs w:val="20"/>
+                <w:lang w:val="en-US"/>
+              </w:rPr>
+              <w:t>.</w:t>
+            </w:r>
+            <w:r>
+              <w:rPr>
+                <w:sz w:val="16"/>
+                <w:sz w:val="16"/>
+                <w:szCs w:val="20"/>
+                <w:lang w:val="en-US"/>
+              </w:rPr>
               <w:t xml:space="preserve">ตัวแทน </w:t>
             </w:r>
           </w:p>
@@ -4054,7 +4513,7 @@
         <w:trPr/>
         <w:tc>
           <w:tcPr>
-            <w:tcW w:w="684" w:type="dxa"/>
+            <w:tcW w:w="683" w:type="dxa"/>
             <w:cnfStyle w:val="001000000000" w:firstRow="0" w:lastRow="0" w:firstColumn="1" w:lastColumn="0" w:oddVBand="0" w:evenVBand="0" w:oddHBand="0" w:evenHBand="0" w:firstRowFirstColumn="0" w:firstRowLastColumn="0" w:lastRowFirstColumn="0" w:lastRowLastColumn="0"/>
             <w:tcBorders/>
           </w:tcPr>
@@ -4083,7 +4542,7 @@
         </w:tc>
         <w:tc>
           <w:tcPr>
-            <w:tcW w:w="2778" w:type="dxa"/>
+            <w:tcW w:w="2779" w:type="dxa"/>
             <w:tcBorders/>
           </w:tcPr>
           <w:p>
@@ -4106,7 +4565,7 @@
         </w:tc>
         <w:tc>
           <w:tcPr>
-            <w:tcW w:w="1511" w:type="dxa"/>
+            <w:tcW w:w="1510" w:type="dxa"/>
             <w:tcBorders/>
           </w:tcPr>
           <w:p>
@@ -4151,7 +4610,7 @@
         </w:tc>
         <w:tc>
           <w:tcPr>
-            <w:tcW w:w="2102" w:type="dxa"/>
+            <w:tcW w:w="2103" w:type="dxa"/>
             <w:tcBorders/>
           </w:tcPr>
           <w:p>
@@ -4176,7 +4635,7 @@
         <w:trPr/>
         <w:tc>
           <w:tcPr>
-            <w:tcW w:w="684" w:type="dxa"/>
+            <w:tcW w:w="683" w:type="dxa"/>
             <w:cnfStyle w:val="001000000000" w:firstRow="0" w:lastRow="0" w:firstColumn="1" w:lastColumn="0" w:oddVBand="0" w:evenVBand="0" w:oddHBand="0" w:evenHBand="0" w:firstRowFirstColumn="0" w:firstRowLastColumn="0" w:lastRowFirstColumn="0" w:lastRowLastColumn="0"/>
             <w:tcBorders/>
           </w:tcPr>
@@ -4205,7 +4664,7 @@
         </w:tc>
         <w:tc>
           <w:tcPr>
-            <w:tcW w:w="2778" w:type="dxa"/>
+            <w:tcW w:w="2779" w:type="dxa"/>
             <w:tcBorders/>
           </w:tcPr>
           <w:p>
@@ -4228,7 +4687,7 @@
         </w:tc>
         <w:tc>
           <w:tcPr>
-            <w:tcW w:w="1511" w:type="dxa"/>
+            <w:tcW w:w="1510" w:type="dxa"/>
             <w:tcBorders/>
           </w:tcPr>
           <w:p>
@@ -4276,7 +4735,7 @@
         </w:tc>
         <w:tc>
           <w:tcPr>
-            <w:tcW w:w="2102" w:type="dxa"/>
+            <w:tcW w:w="2103" w:type="dxa"/>
             <w:tcBorders/>
           </w:tcPr>
           <w:p>
@@ -4301,7 +4760,7 @@
         <w:trPr/>
         <w:tc>
           <w:tcPr>
-            <w:tcW w:w="684" w:type="dxa"/>
+            <w:tcW w:w="683" w:type="dxa"/>
             <w:cnfStyle w:val="001000000000" w:firstRow="0" w:lastRow="0" w:firstColumn="1" w:lastColumn="0" w:oddVBand="0" w:evenVBand="0" w:oddHBand="0" w:evenHBand="0" w:firstRowFirstColumn="0" w:firstRowLastColumn="0" w:lastRowFirstColumn="0" w:lastRowLastColumn="0"/>
             <w:tcBorders/>
           </w:tcPr>
@@ -4330,7 +4789,7 @@
         </w:tc>
         <w:tc>
           <w:tcPr>
-            <w:tcW w:w="2778" w:type="dxa"/>
+            <w:tcW w:w="2779" w:type="dxa"/>
             <w:tcBorders/>
           </w:tcPr>
           <w:p>
@@ -4353,7 +4812,7 @@
         </w:tc>
         <w:tc>
           <w:tcPr>
-            <w:tcW w:w="1511" w:type="dxa"/>
+            <w:tcW w:w="1510" w:type="dxa"/>
             <w:tcBorders/>
           </w:tcPr>
           <w:p>
@@ -4428,7 +4887,7 @@
         </w:tc>
         <w:tc>
           <w:tcPr>
-            <w:tcW w:w="2102" w:type="dxa"/>
+            <w:tcW w:w="2103" w:type="dxa"/>
             <w:tcBorders/>
           </w:tcPr>
           <w:p>
@@ -4453,7 +4912,7 @@
         <w:trPr/>
         <w:tc>
           <w:tcPr>
-            <w:tcW w:w="684" w:type="dxa"/>
+            <w:tcW w:w="683" w:type="dxa"/>
             <w:cnfStyle w:val="001000000000" w:firstRow="0" w:lastRow="0" w:firstColumn="1" w:lastColumn="0" w:oddVBand="0" w:evenVBand="0" w:oddHBand="0" w:evenHBand="0" w:firstRowFirstColumn="0" w:firstRowLastColumn="0" w:lastRowFirstColumn="0" w:lastRowLastColumn="0"/>
             <w:tcBorders/>
           </w:tcPr>
@@ -4482,7 +4941,7 @@
         </w:tc>
         <w:tc>
           <w:tcPr>
-            <w:tcW w:w="2778" w:type="dxa"/>
+            <w:tcW w:w="2779" w:type="dxa"/>
             <w:tcBorders/>
           </w:tcPr>
           <w:p>
@@ -4505,7 +4964,7 @@
         </w:tc>
         <w:tc>
           <w:tcPr>
-            <w:tcW w:w="1511" w:type="dxa"/>
+            <w:tcW w:w="1510" w:type="dxa"/>
             <w:tcBorders/>
           </w:tcPr>
           <w:p>
@@ -4553,7 +5012,7 @@
         </w:tc>
         <w:tc>
           <w:tcPr>
-            <w:tcW w:w="2102" w:type="dxa"/>
+            <w:tcW w:w="2103" w:type="dxa"/>
             <w:tcBorders/>
           </w:tcPr>
           <w:p>
@@ -4578,7 +5037,7 @@
         <w:trPr/>
         <w:tc>
           <w:tcPr>
-            <w:tcW w:w="684" w:type="dxa"/>
+            <w:tcW w:w="683" w:type="dxa"/>
             <w:cnfStyle w:val="001000000000" w:firstRow="0" w:lastRow="0" w:firstColumn="1" w:lastColumn="0" w:oddVBand="0" w:evenVBand="0" w:oddHBand="0" w:evenHBand="0" w:firstRowFirstColumn="0" w:firstRowLastColumn="0" w:lastRowFirstColumn="0" w:lastRowLastColumn="0"/>
             <w:tcBorders/>
           </w:tcPr>
@@ -4607,7 +5066,7 @@
         </w:tc>
         <w:tc>
           <w:tcPr>
-            <w:tcW w:w="2778" w:type="dxa"/>
+            <w:tcW w:w="2779" w:type="dxa"/>
             <w:tcBorders/>
           </w:tcPr>
           <w:p>
@@ -4630,7 +5089,7 @@
         </w:tc>
         <w:tc>
           <w:tcPr>
-            <w:tcW w:w="1511" w:type="dxa"/>
+            <w:tcW w:w="1510" w:type="dxa"/>
             <w:tcBorders/>
           </w:tcPr>
           <w:p>
@@ -4682,7 +5141,7 @@
         </w:tc>
         <w:tc>
           <w:tcPr>
-            <w:tcW w:w="2102" w:type="dxa"/>
+            <w:tcW w:w="2103" w:type="dxa"/>
             <w:tcBorders/>
           </w:tcPr>
           <w:p>
@@ -4707,7 +5166,7 @@
         <w:trPr/>
         <w:tc>
           <w:tcPr>
-            <w:tcW w:w="684" w:type="dxa"/>
+            <w:tcW w:w="683" w:type="dxa"/>
             <w:cnfStyle w:val="001000000000" w:firstRow="0" w:lastRow="0" w:firstColumn="1" w:lastColumn="0" w:oddVBand="0" w:evenVBand="0" w:oddHBand="0" w:evenHBand="0" w:firstRowFirstColumn="0" w:firstRowLastColumn="0" w:lastRowFirstColumn="0" w:lastRowLastColumn="0"/>
             <w:tcBorders/>
           </w:tcPr>
@@ -4736,7 +5195,7 @@
         </w:tc>
         <w:tc>
           <w:tcPr>
-            <w:tcW w:w="2778" w:type="dxa"/>
+            <w:tcW w:w="2779" w:type="dxa"/>
             <w:tcBorders/>
           </w:tcPr>
           <w:p>
@@ -4759,7 +5218,7 @@
         </w:tc>
         <w:tc>
           <w:tcPr>
-            <w:tcW w:w="1511" w:type="dxa"/>
+            <w:tcW w:w="1510" w:type="dxa"/>
             <w:tcBorders/>
           </w:tcPr>
           <w:p>
@@ -4817,7 +5276,7 @@
         </w:tc>
         <w:tc>
           <w:tcPr>
-            <w:tcW w:w="2102" w:type="dxa"/>
+            <w:tcW w:w="2103" w:type="dxa"/>
             <w:tcBorders/>
           </w:tcPr>
           <w:p>
@@ -4842,7 +5301,7 @@
         <w:trPr/>
         <w:tc>
           <w:tcPr>
-            <w:tcW w:w="684" w:type="dxa"/>
+            <w:tcW w:w="683" w:type="dxa"/>
             <w:cnfStyle w:val="001000000000" w:firstRow="0" w:lastRow="0" w:firstColumn="1" w:lastColumn="0" w:oddVBand="0" w:evenVBand="0" w:oddHBand="0" w:evenHBand="0" w:firstRowFirstColumn="0" w:firstRowLastColumn="0" w:lastRowFirstColumn="0" w:lastRowLastColumn="0"/>
             <w:tcBorders/>
           </w:tcPr>
@@ -4871,7 +5330,7 @@
         </w:tc>
         <w:tc>
           <w:tcPr>
-            <w:tcW w:w="2778" w:type="dxa"/>
+            <w:tcW w:w="2779" w:type="dxa"/>
             <w:tcBorders/>
           </w:tcPr>
           <w:p>
@@ -4894,7 +5353,7 @@
         </w:tc>
         <w:tc>
           <w:tcPr>
-            <w:tcW w:w="1511" w:type="dxa"/>
+            <w:tcW w:w="1510" w:type="dxa"/>
             <w:tcBorders/>
           </w:tcPr>
           <w:p>
@@ -4939,7 +5398,7 @@
         </w:tc>
         <w:tc>
           <w:tcPr>
-            <w:tcW w:w="2102" w:type="dxa"/>
+            <w:tcW w:w="2103" w:type="dxa"/>
             <w:tcBorders/>
           </w:tcPr>
           <w:p>
@@ -4964,7 +5423,7 @@
         <w:trPr/>
         <w:tc>
           <w:tcPr>
-            <w:tcW w:w="684" w:type="dxa"/>
+            <w:tcW w:w="683" w:type="dxa"/>
             <w:cnfStyle w:val="001000000000" w:firstRow="0" w:lastRow="0" w:firstColumn="1" w:lastColumn="0" w:oddVBand="0" w:evenVBand="0" w:oddHBand="0" w:evenHBand="0" w:firstRowFirstColumn="0" w:firstRowLastColumn="0" w:lastRowFirstColumn="0" w:lastRowLastColumn="0"/>
             <w:tcBorders/>
           </w:tcPr>
@@ -4993,7 +5452,7 @@
         </w:tc>
         <w:tc>
           <w:tcPr>
-            <w:tcW w:w="2778" w:type="dxa"/>
+            <w:tcW w:w="2779" w:type="dxa"/>
             <w:tcBorders/>
           </w:tcPr>
           <w:p>
@@ -5016,7 +5475,7 @@
         </w:tc>
         <w:tc>
           <w:tcPr>
-            <w:tcW w:w="1511" w:type="dxa"/>
+            <w:tcW w:w="1510" w:type="dxa"/>
             <w:tcBorders/>
           </w:tcPr>
           <w:p>
@@ -5061,7 +5520,7 @@
         </w:tc>
         <w:tc>
           <w:tcPr>
-            <w:tcW w:w="2102" w:type="dxa"/>
+            <w:tcW w:w="2103" w:type="dxa"/>
             <w:tcBorders/>
           </w:tcPr>
           <w:p>
@@ -5086,7 +5545,7 @@
         <w:trPr/>
         <w:tc>
           <w:tcPr>
-            <w:tcW w:w="684" w:type="dxa"/>
+            <w:tcW w:w="683" w:type="dxa"/>
             <w:cnfStyle w:val="001000000000" w:firstRow="0" w:lastRow="0" w:firstColumn="1" w:lastColumn="0" w:oddVBand="0" w:evenVBand="0" w:oddHBand="0" w:evenHBand="0" w:firstRowFirstColumn="0" w:firstRowLastColumn="0" w:lastRowFirstColumn="0" w:lastRowLastColumn="0"/>
             <w:tcBorders/>
           </w:tcPr>
@@ -5115,7 +5574,7 @@
         </w:tc>
         <w:tc>
           <w:tcPr>
-            <w:tcW w:w="2778" w:type="dxa"/>
+            <w:tcW w:w="2779" w:type="dxa"/>
             <w:tcBorders/>
           </w:tcPr>
           <w:p>
@@ -5138,7 +5597,7 @@
         </w:tc>
         <w:tc>
           <w:tcPr>
-            <w:tcW w:w="1511" w:type="dxa"/>
+            <w:tcW w:w="1510" w:type="dxa"/>
             <w:tcBorders/>
           </w:tcPr>
           <w:p>
@@ -5183,7 +5642,7 @@
         </w:tc>
         <w:tc>
           <w:tcPr>
-            <w:tcW w:w="2102" w:type="dxa"/>
+            <w:tcW w:w="2103" w:type="dxa"/>
             <w:tcBorders/>
           </w:tcPr>
           <w:p>
@@ -5208,7 +5667,7 @@
         <w:trPr/>
         <w:tc>
           <w:tcPr>
-            <w:tcW w:w="684" w:type="dxa"/>
+            <w:tcW w:w="683" w:type="dxa"/>
             <w:cnfStyle w:val="001000000000" w:firstRow="0" w:lastRow="0" w:firstColumn="1" w:lastColumn="0" w:oddVBand="0" w:evenVBand="0" w:oddHBand="0" w:evenHBand="0" w:firstRowFirstColumn="0" w:firstRowLastColumn="0" w:lastRowFirstColumn="0" w:lastRowLastColumn="0"/>
             <w:tcBorders/>
           </w:tcPr>
@@ -5237,7 +5696,7 @@
         </w:tc>
         <w:tc>
           <w:tcPr>
-            <w:tcW w:w="2778" w:type="dxa"/>
+            <w:tcW w:w="2779" w:type="dxa"/>
             <w:tcBorders/>
           </w:tcPr>
           <w:p>
@@ -5260,7 +5719,7 @@
         </w:tc>
         <w:tc>
           <w:tcPr>
-            <w:tcW w:w="1511" w:type="dxa"/>
+            <w:tcW w:w="1510" w:type="dxa"/>
             <w:tcBorders/>
           </w:tcPr>
           <w:p>
@@ -5305,7 +5764,7 @@
         </w:tc>
         <w:tc>
           <w:tcPr>
-            <w:tcW w:w="2102" w:type="dxa"/>
+            <w:tcW w:w="2103" w:type="dxa"/>
             <w:tcBorders/>
           </w:tcPr>
           <w:p>
@@ -5330,7 +5789,7 @@
         <w:trPr/>
         <w:tc>
           <w:tcPr>
-            <w:tcW w:w="684" w:type="dxa"/>
+            <w:tcW w:w="683" w:type="dxa"/>
             <w:cnfStyle w:val="001000000000" w:firstRow="0" w:lastRow="0" w:firstColumn="1" w:lastColumn="0" w:oddVBand="0" w:evenVBand="0" w:oddHBand="0" w:evenHBand="0" w:firstRowFirstColumn="0" w:firstRowLastColumn="0" w:lastRowFirstColumn="0" w:lastRowLastColumn="0"/>
             <w:tcBorders/>
           </w:tcPr>
@@ -5356,7 +5815,7 @@
         </w:tc>
         <w:tc>
           <w:tcPr>
-            <w:tcW w:w="2778" w:type="dxa"/>
+            <w:tcW w:w="2779" w:type="dxa"/>
             <w:tcBorders/>
           </w:tcPr>
           <w:p>
@@ -5379,7 +5838,7 @@
         </w:tc>
         <w:tc>
           <w:tcPr>
-            <w:tcW w:w="1511" w:type="dxa"/>
+            <w:tcW w:w="1510" w:type="dxa"/>
             <w:tcBorders/>
           </w:tcPr>
           <w:p>
@@ -5424,7 +5883,7 @@
         </w:tc>
         <w:tc>
           <w:tcPr>
-            <w:tcW w:w="2102" w:type="dxa"/>
+            <w:tcW w:w="2103" w:type="dxa"/>
             <w:tcBorders/>
           </w:tcPr>
           <w:p>
@@ -5499,7 +5958,7 @@
         <w:trPr/>
         <w:tc>
           <w:tcPr>
-            <w:tcW w:w="684" w:type="dxa"/>
+            <w:tcW w:w="683" w:type="dxa"/>
             <w:cnfStyle w:val="001000000000" w:firstRow="0" w:lastRow="0" w:firstColumn="1" w:lastColumn="0" w:oddVBand="0" w:evenVBand="0" w:oddHBand="0" w:evenHBand="0" w:firstRowFirstColumn="0" w:firstRowLastColumn="0" w:lastRowFirstColumn="0" w:lastRowLastColumn="0"/>
             <w:tcBorders/>
           </w:tcPr>
@@ -5525,7 +5984,7 @@
         </w:tc>
         <w:tc>
           <w:tcPr>
-            <w:tcW w:w="2778" w:type="dxa"/>
+            <w:tcW w:w="2779" w:type="dxa"/>
             <w:tcBorders/>
           </w:tcPr>
           <w:p>
@@ -5548,7 +6007,7 @@
         </w:tc>
         <w:tc>
           <w:tcPr>
-            <w:tcW w:w="1511" w:type="dxa"/>
+            <w:tcW w:w="1510" w:type="dxa"/>
             <w:tcBorders/>
           </w:tcPr>
           <w:p>
@@ -5593,7 +6052,7 @@
         </w:tc>
         <w:tc>
           <w:tcPr>
-            <w:tcW w:w="2102" w:type="dxa"/>
+            <w:tcW w:w="2103" w:type="dxa"/>
             <w:tcBorders/>
           </w:tcPr>
           <w:p>
@@ -5720,7 +6179,7 @@
         <w:trPr/>
         <w:tc>
           <w:tcPr>
-            <w:tcW w:w="684" w:type="dxa"/>
+            <w:tcW w:w="683" w:type="dxa"/>
             <w:cnfStyle w:val="001000000000" w:firstRow="0" w:lastRow="0" w:firstColumn="1" w:lastColumn="0" w:oddVBand="0" w:evenVBand="0" w:oddHBand="0" w:evenHBand="0" w:firstRowFirstColumn="0" w:firstRowLastColumn="0" w:lastRowFirstColumn="0" w:lastRowLastColumn="0"/>
             <w:tcBorders/>
           </w:tcPr>
@@ -5746,7 +6205,7 @@
         </w:tc>
         <w:tc>
           <w:tcPr>
-            <w:tcW w:w="2778" w:type="dxa"/>
+            <w:tcW w:w="2779" w:type="dxa"/>
             <w:tcBorders/>
           </w:tcPr>
           <w:p>
@@ -5769,7 +6228,7 @@
         </w:tc>
         <w:tc>
           <w:tcPr>
-            <w:tcW w:w="1511" w:type="dxa"/>
+            <w:tcW w:w="1510" w:type="dxa"/>
             <w:tcBorders/>
           </w:tcPr>
           <w:p>
@@ -5826,7 +6285,7 @@
         </w:tc>
         <w:tc>
           <w:tcPr>
-            <w:tcW w:w="2102" w:type="dxa"/>
+            <w:tcW w:w="2103" w:type="dxa"/>
             <w:tcBorders/>
           </w:tcPr>
           <w:p>
@@ -5851,7 +6310,7 @@
         <w:trPr/>
         <w:tc>
           <w:tcPr>
-            <w:tcW w:w="684" w:type="dxa"/>
+            <w:tcW w:w="683" w:type="dxa"/>
             <w:cnfStyle w:val="001000000000" w:firstRow="0" w:lastRow="0" w:firstColumn="1" w:lastColumn="0" w:oddVBand="0" w:evenVBand="0" w:oddHBand="0" w:evenHBand="0" w:firstRowFirstColumn="0" w:firstRowLastColumn="0" w:lastRowFirstColumn="0" w:lastRowLastColumn="0"/>
             <w:tcBorders/>
           </w:tcPr>
@@ -5877,7 +6336,7 @@
         </w:tc>
         <w:tc>
           <w:tcPr>
-            <w:tcW w:w="2778" w:type="dxa"/>
+            <w:tcW w:w="2779" w:type="dxa"/>
             <w:tcBorders/>
           </w:tcPr>
           <w:p>
@@ -5900,7 +6359,7 @@
         </w:tc>
         <w:tc>
           <w:tcPr>
-            <w:tcW w:w="1511" w:type="dxa"/>
+            <w:tcW w:w="1510" w:type="dxa"/>
             <w:tcBorders/>
           </w:tcPr>
           <w:p>
@@ -5965,7 +6424,7 @@
         </w:tc>
         <w:tc>
           <w:tcPr>
-            <w:tcW w:w="2102" w:type="dxa"/>
+            <w:tcW w:w="2103" w:type="dxa"/>
             <w:tcBorders/>
           </w:tcPr>
           <w:p>
@@ -5990,7 +6449,7 @@
         <w:trPr/>
         <w:tc>
           <w:tcPr>
-            <w:tcW w:w="684" w:type="dxa"/>
+            <w:tcW w:w="683" w:type="dxa"/>
             <w:cnfStyle w:val="001000000000" w:firstRow="0" w:lastRow="0" w:firstColumn="1" w:lastColumn="0" w:oddVBand="0" w:evenVBand="0" w:oddHBand="0" w:evenHBand="0" w:firstRowFirstColumn="0" w:firstRowLastColumn="0" w:lastRowFirstColumn="0" w:lastRowLastColumn="0"/>
             <w:tcBorders/>
           </w:tcPr>
@@ -6017,7 +6476,7 @@
         </w:tc>
         <w:tc>
           <w:tcPr>
-            <w:tcW w:w="2778" w:type="dxa"/>
+            <w:tcW w:w="2779" w:type="dxa"/>
             <w:tcBorders/>
           </w:tcPr>
           <w:p>
@@ -6041,7 +6500,7 @@
         </w:tc>
         <w:tc>
           <w:tcPr>
-            <w:tcW w:w="1511" w:type="dxa"/>
+            <w:tcW w:w="1510" w:type="dxa"/>
             <w:tcBorders/>
           </w:tcPr>
           <w:p>
@@ -6100,7 +6559,7 @@
         </w:tc>
         <w:tc>
           <w:tcPr>
-            <w:tcW w:w="2102" w:type="dxa"/>
+            <w:tcW w:w="2103" w:type="dxa"/>
             <w:tcBorders/>
           </w:tcPr>
           <w:p>
@@ -6125,7 +6584,7 @@
         <w:trPr/>
         <w:tc>
           <w:tcPr>
-            <w:tcW w:w="684" w:type="dxa"/>
+            <w:tcW w:w="683" w:type="dxa"/>
             <w:cnfStyle w:val="001000000000" w:firstRow="0" w:lastRow="0" w:firstColumn="1" w:lastColumn="0" w:oddVBand="0" w:evenVBand="0" w:oddHBand="0" w:evenHBand="0" w:firstRowFirstColumn="0" w:firstRowLastColumn="0" w:lastRowFirstColumn="0" w:lastRowLastColumn="0"/>
             <w:tcBorders/>
           </w:tcPr>
@@ -6151,7 +6610,7 @@
         </w:tc>
         <w:tc>
           <w:tcPr>
-            <w:tcW w:w="2778" w:type="dxa"/>
+            <w:tcW w:w="2779" w:type="dxa"/>
             <w:tcBorders/>
           </w:tcPr>
           <w:p>
@@ -6174,7 +6633,7 @@
         </w:tc>
         <w:tc>
           <w:tcPr>
-            <w:tcW w:w="1511" w:type="dxa"/>
+            <w:tcW w:w="1510" w:type="dxa"/>
             <w:tcBorders/>
           </w:tcPr>
           <w:p>
@@ -6249,7 +6708,7 @@
         </w:tc>
         <w:tc>
           <w:tcPr>
-            <w:tcW w:w="2102" w:type="dxa"/>
+            <w:tcW w:w="2103" w:type="dxa"/>
             <w:tcBorders/>
           </w:tcPr>
           <w:p>
@@ -6274,7 +6733,7 @@
         <w:trPr/>
         <w:tc>
           <w:tcPr>
-            <w:tcW w:w="684" w:type="dxa"/>
+            <w:tcW w:w="683" w:type="dxa"/>
             <w:cnfStyle w:val="001000000000" w:firstRow="0" w:lastRow="0" w:firstColumn="1" w:lastColumn="0" w:oddVBand="0" w:evenVBand="0" w:oddHBand="0" w:evenHBand="0" w:firstRowFirstColumn="0" w:firstRowLastColumn="0" w:lastRowFirstColumn="0" w:lastRowLastColumn="0"/>
             <w:tcBorders/>
           </w:tcPr>
@@ -6301,7 +6760,7 @@
         </w:tc>
         <w:tc>
           <w:tcPr>
-            <w:tcW w:w="2778" w:type="dxa"/>
+            <w:tcW w:w="2779" w:type="dxa"/>
             <w:tcBorders/>
           </w:tcPr>
           <w:p>
@@ -6325,7 +6784,7 @@
         </w:tc>
         <w:tc>
           <w:tcPr>
-            <w:tcW w:w="1511" w:type="dxa"/>
+            <w:tcW w:w="1510" w:type="dxa"/>
             <w:tcBorders/>
           </w:tcPr>
           <w:p>
@@ -6379,7 +6838,7 @@
         </w:tc>
         <w:tc>
           <w:tcPr>
-            <w:tcW w:w="2102" w:type="dxa"/>
+            <w:tcW w:w="2103" w:type="dxa"/>
             <w:tcBorders/>
           </w:tcPr>
           <w:p>
@@ -6404,7 +6863,7 @@
         <w:trPr/>
         <w:tc>
           <w:tcPr>
-            <w:tcW w:w="684" w:type="dxa"/>
+            <w:tcW w:w="683" w:type="dxa"/>
             <w:cnfStyle w:val="001000000000" w:firstRow="0" w:lastRow="0" w:firstColumn="1" w:lastColumn="0" w:oddVBand="0" w:evenVBand="0" w:oddHBand="0" w:evenHBand="0" w:firstRowFirstColumn="0" w:firstRowLastColumn="0" w:lastRowFirstColumn="0" w:lastRowLastColumn="0"/>
             <w:tcBorders/>
           </w:tcPr>
@@ -6431,7 +6890,7 @@
         </w:tc>
         <w:tc>
           <w:tcPr>
-            <w:tcW w:w="2778" w:type="dxa"/>
+            <w:tcW w:w="2779" w:type="dxa"/>
             <w:tcBorders/>
           </w:tcPr>
           <w:p>
@@ -6455,7 +6914,7 @@
         </w:tc>
         <w:tc>
           <w:tcPr>
-            <w:tcW w:w="1511" w:type="dxa"/>
+            <w:tcW w:w="1510" w:type="dxa"/>
             <w:tcBorders/>
           </w:tcPr>
           <w:p>
@@ -6522,7 +6981,7 @@
         </w:tc>
         <w:tc>
           <w:tcPr>
-            <w:tcW w:w="2102" w:type="dxa"/>
+            <w:tcW w:w="2103" w:type="dxa"/>
             <w:tcBorders/>
           </w:tcPr>
           <w:p>
@@ -6547,7 +7006,7 @@
         <w:trPr/>
         <w:tc>
           <w:tcPr>
-            <w:tcW w:w="684" w:type="dxa"/>
+            <w:tcW w:w="683" w:type="dxa"/>
             <w:cnfStyle w:val="001000000000" w:firstRow="0" w:lastRow="0" w:firstColumn="1" w:lastColumn="0" w:oddVBand="0" w:evenVBand="0" w:oddHBand="0" w:evenHBand="0" w:firstRowFirstColumn="0" w:firstRowLastColumn="0" w:lastRowFirstColumn="0" w:lastRowLastColumn="0"/>
             <w:tcBorders/>
           </w:tcPr>
@@ -6574,7 +7033,7 @@
         </w:tc>
         <w:tc>
           <w:tcPr>
-            <w:tcW w:w="2778" w:type="dxa"/>
+            <w:tcW w:w="2779" w:type="dxa"/>
             <w:tcBorders/>
           </w:tcPr>
           <w:p>
@@ -6598,7 +7057,7 @@
         </w:tc>
         <w:tc>
           <w:tcPr>
-            <w:tcW w:w="1511" w:type="dxa"/>
+            <w:tcW w:w="1510" w:type="dxa"/>
             <w:tcBorders/>
           </w:tcPr>
           <w:p>
@@ -6652,7 +7111,7 @@
         </w:tc>
         <w:tc>
           <w:tcPr>
-            <w:tcW w:w="2102" w:type="dxa"/>
+            <w:tcW w:w="2103" w:type="dxa"/>
             <w:tcBorders/>
           </w:tcPr>
           <w:p>
@@ -6677,7 +7136,7 @@
         <w:trPr/>
         <w:tc>
           <w:tcPr>
-            <w:tcW w:w="684" w:type="dxa"/>
+            <w:tcW w:w="683" w:type="dxa"/>
             <w:cnfStyle w:val="001000000000" w:firstRow="0" w:lastRow="0" w:firstColumn="1" w:lastColumn="0" w:oddVBand="0" w:evenVBand="0" w:oddHBand="0" w:evenHBand="0" w:firstRowFirstColumn="0" w:firstRowLastColumn="0" w:lastRowFirstColumn="0" w:lastRowLastColumn="0"/>
             <w:tcBorders/>
           </w:tcPr>
@@ -6704,7 +7163,7 @@
         </w:tc>
         <w:tc>
           <w:tcPr>
-            <w:tcW w:w="2778" w:type="dxa"/>
+            <w:tcW w:w="2779" w:type="dxa"/>
             <w:tcBorders/>
           </w:tcPr>
           <w:p>
@@ -6728,7 +7187,7 @@
         </w:tc>
         <w:tc>
           <w:tcPr>
-            <w:tcW w:w="1511" w:type="dxa"/>
+            <w:tcW w:w="1510" w:type="dxa"/>
             <w:tcBorders/>
           </w:tcPr>
           <w:p>
@@ -6795,7 +7254,7 @@
         </w:tc>
         <w:tc>
           <w:tcPr>
-            <w:tcW w:w="2102" w:type="dxa"/>
+            <w:tcW w:w="2103" w:type="dxa"/>
             <w:tcBorders/>
           </w:tcPr>
           <w:p>
@@ -6820,7 +7279,7 @@
         <w:trPr/>
         <w:tc>
           <w:tcPr>
-            <w:tcW w:w="684" w:type="dxa"/>
+            <w:tcW w:w="683" w:type="dxa"/>
             <w:cnfStyle w:val="001000000000" w:firstRow="0" w:lastRow="0" w:firstColumn="1" w:lastColumn="0" w:oddVBand="0" w:evenVBand="0" w:oddHBand="0" w:evenHBand="0" w:firstRowFirstColumn="0" w:firstRowLastColumn="0" w:lastRowFirstColumn="0" w:lastRowLastColumn="0"/>
             <w:tcBorders/>
           </w:tcPr>
@@ -6847,7 +7306,7 @@
         </w:tc>
         <w:tc>
           <w:tcPr>
-            <w:tcW w:w="2778" w:type="dxa"/>
+            <w:tcW w:w="2779" w:type="dxa"/>
             <w:tcBorders/>
           </w:tcPr>
           <w:p>
@@ -6871,7 +7330,7 @@
         </w:tc>
         <w:tc>
           <w:tcPr>
-            <w:tcW w:w="1511" w:type="dxa"/>
+            <w:tcW w:w="1510" w:type="dxa"/>
             <w:tcBorders/>
           </w:tcPr>
           <w:p>
@@ -6925,7 +7384,7 @@
         </w:tc>
         <w:tc>
           <w:tcPr>
-            <w:tcW w:w="2102" w:type="dxa"/>
+            <w:tcW w:w="2103" w:type="dxa"/>
             <w:tcBorders/>
           </w:tcPr>
           <w:p>
@@ -6950,7 +7409,7 @@
         <w:trPr/>
         <w:tc>
           <w:tcPr>
-            <w:tcW w:w="684" w:type="dxa"/>
+            <w:tcW w:w="683" w:type="dxa"/>
             <w:cnfStyle w:val="001000000000" w:firstRow="0" w:lastRow="0" w:firstColumn="1" w:lastColumn="0" w:oddVBand="0" w:evenVBand="0" w:oddHBand="0" w:evenHBand="0" w:firstRowFirstColumn="0" w:firstRowLastColumn="0" w:lastRowFirstColumn="0" w:lastRowLastColumn="0"/>
             <w:tcBorders/>
           </w:tcPr>
@@ -6977,7 +7436,7 @@
         </w:tc>
         <w:tc>
           <w:tcPr>
-            <w:tcW w:w="2778" w:type="dxa"/>
+            <w:tcW w:w="2779" w:type="dxa"/>
             <w:tcBorders/>
           </w:tcPr>
           <w:p>
@@ -7001,7 +7460,7 @@
         </w:tc>
         <w:tc>
           <w:tcPr>
-            <w:tcW w:w="1511" w:type="dxa"/>
+            <w:tcW w:w="1510" w:type="dxa"/>
             <w:tcBorders/>
           </w:tcPr>
           <w:p>
@@ -7068,7 +7527,7 @@
         </w:tc>
         <w:tc>
           <w:tcPr>
-            <w:tcW w:w="2102" w:type="dxa"/>
+            <w:tcW w:w="2103" w:type="dxa"/>
             <w:tcBorders/>
           </w:tcPr>
           <w:p>
@@ -7093,7 +7552,7 @@
         <w:trPr/>
         <w:tc>
           <w:tcPr>
-            <w:tcW w:w="684" w:type="dxa"/>
+            <w:tcW w:w="683" w:type="dxa"/>
             <w:cnfStyle w:val="001000000000" w:firstRow="0" w:lastRow="0" w:firstColumn="1" w:lastColumn="0" w:oddVBand="0" w:evenVBand="0" w:oddHBand="0" w:evenHBand="0" w:firstRowFirstColumn="0" w:firstRowLastColumn="0" w:lastRowFirstColumn="0" w:lastRowLastColumn="0"/>
             <w:tcBorders/>
           </w:tcPr>
@@ -7120,7 +7579,7 @@
         </w:tc>
         <w:tc>
           <w:tcPr>
-            <w:tcW w:w="2778" w:type="dxa"/>
+            <w:tcW w:w="2779" w:type="dxa"/>
             <w:tcBorders/>
           </w:tcPr>
           <w:p>
@@ -7144,7 +7603,7 @@
         </w:tc>
         <w:tc>
           <w:tcPr>
-            <w:tcW w:w="1511" w:type="dxa"/>
+            <w:tcW w:w="1510" w:type="dxa"/>
             <w:tcBorders/>
           </w:tcPr>
           <w:p>
@@ -7198,7 +7657,7 @@
         </w:tc>
         <w:tc>
           <w:tcPr>
-            <w:tcW w:w="2102" w:type="dxa"/>
+            <w:tcW w:w="2103" w:type="dxa"/>
             <w:tcBorders/>
           </w:tcPr>
           <w:p>
@@ -7223,7 +7682,7 @@
         <w:trPr/>
         <w:tc>
           <w:tcPr>
-            <w:tcW w:w="684" w:type="dxa"/>
+            <w:tcW w:w="683" w:type="dxa"/>
             <w:cnfStyle w:val="001000000000" w:firstRow="0" w:lastRow="0" w:firstColumn="1" w:lastColumn="0" w:oddVBand="0" w:evenVBand="0" w:oddHBand="0" w:evenHBand="0" w:firstRowFirstColumn="0" w:firstRowLastColumn="0" w:lastRowFirstColumn="0" w:lastRowLastColumn="0"/>
             <w:tcBorders/>
           </w:tcPr>
@@ -7250,7 +7709,7 @@
         </w:tc>
         <w:tc>
           <w:tcPr>
-            <w:tcW w:w="2778" w:type="dxa"/>
+            <w:tcW w:w="2779" w:type="dxa"/>
             <w:tcBorders/>
           </w:tcPr>
           <w:p>
@@ -7274,7 +7733,7 @@
         </w:tc>
         <w:tc>
           <w:tcPr>
-            <w:tcW w:w="1511" w:type="dxa"/>
+            <w:tcW w:w="1510" w:type="dxa"/>
             <w:tcBorders/>
           </w:tcPr>
           <w:p>
@@ -7341,7 +7800,7 @@
         </w:tc>
         <w:tc>
           <w:tcPr>
-            <w:tcW w:w="2102" w:type="dxa"/>
+            <w:tcW w:w="2103" w:type="dxa"/>
             <w:tcBorders/>
           </w:tcPr>
           <w:p>
@@ -7366,7 +7825,7 @@
         <w:trPr/>
         <w:tc>
           <w:tcPr>
-            <w:tcW w:w="684" w:type="dxa"/>
+            <w:tcW w:w="683" w:type="dxa"/>
             <w:cnfStyle w:val="001000000000" w:firstRow="0" w:lastRow="0" w:firstColumn="1" w:lastColumn="0" w:oddVBand="0" w:evenVBand="0" w:oddHBand="0" w:evenHBand="0" w:firstRowFirstColumn="0" w:firstRowLastColumn="0" w:lastRowFirstColumn="0" w:lastRowLastColumn="0"/>
             <w:tcBorders/>
           </w:tcPr>
@@ -7393,7 +7852,7 @@
         </w:tc>
         <w:tc>
           <w:tcPr>
-            <w:tcW w:w="2778" w:type="dxa"/>
+            <w:tcW w:w="2779" w:type="dxa"/>
             <w:tcBorders/>
           </w:tcPr>
           <w:p>
@@ -7417,7 +7876,7 @@
         </w:tc>
         <w:tc>
           <w:tcPr>
-            <w:tcW w:w="1511" w:type="dxa"/>
+            <w:tcW w:w="1510" w:type="dxa"/>
             <w:tcBorders/>
           </w:tcPr>
           <w:p>
@@ -7471,7 +7930,7 @@
         </w:tc>
         <w:tc>
           <w:tcPr>
-            <w:tcW w:w="2102" w:type="dxa"/>
+            <w:tcW w:w="2103" w:type="dxa"/>
             <w:tcBorders/>
           </w:tcPr>
           <w:p>
@@ -7496,7 +7955,7 @@
         <w:trPr/>
         <w:tc>
           <w:tcPr>
-            <w:tcW w:w="684" w:type="dxa"/>
+            <w:tcW w:w="683" w:type="dxa"/>
             <w:cnfStyle w:val="001000000000" w:firstRow="0" w:lastRow="0" w:firstColumn="1" w:lastColumn="0" w:oddVBand="0" w:evenVBand="0" w:oddHBand="0" w:evenHBand="0" w:firstRowFirstColumn="0" w:firstRowLastColumn="0" w:lastRowFirstColumn="0" w:lastRowLastColumn="0"/>
             <w:tcBorders/>
           </w:tcPr>
@@ -7523,7 +7982,7 @@
         </w:tc>
         <w:tc>
           <w:tcPr>
-            <w:tcW w:w="2778" w:type="dxa"/>
+            <w:tcW w:w="2779" w:type="dxa"/>
             <w:tcBorders/>
           </w:tcPr>
           <w:p>
@@ -7547,7 +8006,7 @@
         </w:tc>
         <w:tc>
           <w:tcPr>
-            <w:tcW w:w="1511" w:type="dxa"/>
+            <w:tcW w:w="1510" w:type="dxa"/>
             <w:tcBorders/>
           </w:tcPr>
           <w:p>
@@ -7614,7 +8073,7 @@
         </w:tc>
         <w:tc>
           <w:tcPr>
-            <w:tcW w:w="2102" w:type="dxa"/>
+            <w:tcW w:w="2103" w:type="dxa"/>
             <w:tcBorders/>
           </w:tcPr>
           <w:p>
@@ -7639,7 +8098,7 @@
         <w:trPr/>
         <w:tc>
           <w:tcPr>
-            <w:tcW w:w="684" w:type="dxa"/>
+            <w:tcW w:w="683" w:type="dxa"/>
             <w:cnfStyle w:val="001000000000" w:firstRow="0" w:lastRow="0" w:firstColumn="1" w:lastColumn="0" w:oddVBand="0" w:evenVBand="0" w:oddHBand="0" w:evenHBand="0" w:firstRowFirstColumn="0" w:firstRowLastColumn="0" w:lastRowFirstColumn="0" w:lastRowLastColumn="0"/>
             <w:tcBorders/>
           </w:tcPr>
@@ -7668,7 +8127,7 @@
         </w:tc>
         <w:tc>
           <w:tcPr>
-            <w:tcW w:w="2778" w:type="dxa"/>
+            <w:tcW w:w="2779" w:type="dxa"/>
             <w:tcBorders/>
           </w:tcPr>
           <w:p>
@@ -7691,7 +8150,7 @@
         </w:tc>
         <w:tc>
           <w:tcPr>
-            <w:tcW w:w="1511" w:type="dxa"/>
+            <w:tcW w:w="1510" w:type="dxa"/>
             <w:tcBorders/>
           </w:tcPr>
           <w:p>
@@ -7743,7 +8202,7 @@
         </w:tc>
         <w:tc>
           <w:tcPr>
-            <w:tcW w:w="2102" w:type="dxa"/>
+            <w:tcW w:w="2103" w:type="dxa"/>
             <w:tcBorders/>
           </w:tcPr>
           <w:p>
@@ -7768,7 +8227,7 @@
         <w:trPr/>
         <w:tc>
           <w:tcPr>
-            <w:tcW w:w="684" w:type="dxa"/>
+            <w:tcW w:w="683" w:type="dxa"/>
             <w:cnfStyle w:val="001000000000" w:firstRow="0" w:lastRow="0" w:firstColumn="1" w:lastColumn="0" w:oddVBand="0" w:evenVBand="0" w:oddHBand="0" w:evenHBand="0" w:firstRowFirstColumn="0" w:firstRowLastColumn="0" w:lastRowFirstColumn="0" w:lastRowLastColumn="0"/>
             <w:tcBorders/>
           </w:tcPr>
@@ -7797,7 +8256,7 @@
         </w:tc>
         <w:tc>
           <w:tcPr>
-            <w:tcW w:w="2778" w:type="dxa"/>
+            <w:tcW w:w="2779" w:type="dxa"/>
             <w:tcBorders/>
           </w:tcPr>
           <w:p>
@@ -7820,7 +8279,7 @@
         </w:tc>
         <w:tc>
           <w:tcPr>
-            <w:tcW w:w="1511" w:type="dxa"/>
+            <w:tcW w:w="1510" w:type="dxa"/>
             <w:tcBorders/>
           </w:tcPr>
           <w:p>
@@ -7872,7 +8331,7 @@
         </w:tc>
         <w:tc>
           <w:tcPr>
-            <w:tcW w:w="2102" w:type="dxa"/>
+            <w:tcW w:w="2103" w:type="dxa"/>
             <w:tcBorders/>
           </w:tcPr>
           <w:p>
@@ -7897,7 +8356,7 @@
         <w:trPr/>
         <w:tc>
           <w:tcPr>
-            <w:tcW w:w="684" w:type="dxa"/>
+            <w:tcW w:w="683" w:type="dxa"/>
             <w:cnfStyle w:val="001000000000" w:firstRow="0" w:lastRow="0" w:firstColumn="1" w:lastColumn="0" w:oddVBand="0" w:evenVBand="0" w:oddHBand="0" w:evenHBand="0" w:firstRowFirstColumn="0" w:firstRowLastColumn="0" w:lastRowFirstColumn="0" w:lastRowLastColumn="0"/>
             <w:tcBorders/>
           </w:tcPr>
@@ -7926,7 +8385,7 @@
         </w:tc>
         <w:tc>
           <w:tcPr>
-            <w:tcW w:w="2778" w:type="dxa"/>
+            <w:tcW w:w="2779" w:type="dxa"/>
             <w:tcBorders/>
           </w:tcPr>
           <w:p>
@@ -7949,7 +8408,7 @@
         </w:tc>
         <w:tc>
           <w:tcPr>
-            <w:tcW w:w="1511" w:type="dxa"/>
+            <w:tcW w:w="1510" w:type="dxa"/>
             <w:tcBorders/>
           </w:tcPr>
           <w:p>
@@ -8001,7 +8460,7 @@
         </w:tc>
         <w:tc>
           <w:tcPr>
-            <w:tcW w:w="2102" w:type="dxa"/>
+            <w:tcW w:w="2103" w:type="dxa"/>
             <w:tcBorders/>
           </w:tcPr>
           <w:p>
@@ -8026,7 +8485,7 @@
         <w:trPr/>
         <w:tc>
           <w:tcPr>
-            <w:tcW w:w="684" w:type="dxa"/>
+            <w:tcW w:w="683" w:type="dxa"/>
             <w:cnfStyle w:val="001000000000" w:firstRow="0" w:lastRow="0" w:firstColumn="1" w:lastColumn="0" w:oddVBand="0" w:evenVBand="0" w:oddHBand="0" w:evenHBand="0" w:firstRowFirstColumn="0" w:firstRowLastColumn="0" w:lastRowFirstColumn="0" w:lastRowLastColumn="0"/>
             <w:tcBorders/>
           </w:tcPr>
@@ -8055,7 +8514,7 @@
         </w:tc>
         <w:tc>
           <w:tcPr>
-            <w:tcW w:w="2778" w:type="dxa"/>
+            <w:tcW w:w="2779" w:type="dxa"/>
             <w:tcBorders/>
           </w:tcPr>
           <w:p>
@@ -8078,7 +8537,7 @@
         </w:tc>
         <w:tc>
           <w:tcPr>
-            <w:tcW w:w="1511" w:type="dxa"/>
+            <w:tcW w:w="1510" w:type="dxa"/>
             <w:tcBorders/>
           </w:tcPr>
           <w:p>
@@ -8130,7 +8589,7 @@
         </w:tc>
         <w:tc>
           <w:tcPr>
-            <w:tcW w:w="2102" w:type="dxa"/>
+            <w:tcW w:w="2103" w:type="dxa"/>
             <w:tcBorders/>
           </w:tcPr>
           <w:p>
@@ -8155,7 +8614,7 @@
         <w:trPr/>
         <w:tc>
           <w:tcPr>
-            <w:tcW w:w="684" w:type="dxa"/>
+            <w:tcW w:w="683" w:type="dxa"/>
             <w:cnfStyle w:val="001000000000" w:firstRow="0" w:lastRow="0" w:firstColumn="1" w:lastColumn="0" w:oddVBand="0" w:evenVBand="0" w:oddHBand="0" w:evenHBand="0" w:firstRowFirstColumn="0" w:firstRowLastColumn="0" w:lastRowFirstColumn="0" w:lastRowLastColumn="0"/>
             <w:tcBorders/>
           </w:tcPr>
@@ -8184,7 +8643,7 @@
         </w:tc>
         <w:tc>
           <w:tcPr>
-            <w:tcW w:w="2778" w:type="dxa"/>
+            <w:tcW w:w="2779" w:type="dxa"/>
             <w:tcBorders/>
           </w:tcPr>
           <w:p>
@@ -8207,7 +8666,7 @@
         </w:tc>
         <w:tc>
           <w:tcPr>
-            <w:tcW w:w="1511" w:type="dxa"/>
+            <w:tcW w:w="1510" w:type="dxa"/>
             <w:tcBorders/>
           </w:tcPr>
           <w:p>
@@ -8259,7 +8718,7 @@
         </w:tc>
         <w:tc>
           <w:tcPr>
-            <w:tcW w:w="2102" w:type="dxa"/>
+            <w:tcW w:w="2103" w:type="dxa"/>
             <w:tcBorders/>
           </w:tcPr>
           <w:p>
@@ -8284,7 +8743,7 @@
         <w:trPr/>
         <w:tc>
           <w:tcPr>
-            <w:tcW w:w="684" w:type="dxa"/>
+            <w:tcW w:w="683" w:type="dxa"/>
             <w:cnfStyle w:val="001000000000" w:firstRow="0" w:lastRow="0" w:firstColumn="1" w:lastColumn="0" w:oddVBand="0" w:evenVBand="0" w:oddHBand="0" w:evenHBand="0" w:firstRowFirstColumn="0" w:firstRowLastColumn="0" w:lastRowFirstColumn="0" w:lastRowLastColumn="0"/>
             <w:tcBorders/>
           </w:tcPr>
@@ -8313,7 +8772,7 @@
         </w:tc>
         <w:tc>
           <w:tcPr>
-            <w:tcW w:w="2778" w:type="dxa"/>
+            <w:tcW w:w="2779" w:type="dxa"/>
             <w:tcBorders/>
           </w:tcPr>
           <w:p>
@@ -8336,7 +8795,7 @@
         </w:tc>
         <w:tc>
           <w:tcPr>
-            <w:tcW w:w="1511" w:type="dxa"/>
+            <w:tcW w:w="1510" w:type="dxa"/>
             <w:tcBorders/>
           </w:tcPr>
           <w:p>
@@ -8388,7 +8847,7 @@
         </w:tc>
         <w:tc>
           <w:tcPr>
-            <w:tcW w:w="2102" w:type="dxa"/>
+            <w:tcW w:w="2103" w:type="dxa"/>
             <w:tcBorders/>
           </w:tcPr>
           <w:p>
@@ -8413,7 +8872,7 @@
         <w:trPr/>
         <w:tc>
           <w:tcPr>
-            <w:tcW w:w="684" w:type="dxa"/>
+            <w:tcW w:w="683" w:type="dxa"/>
             <w:cnfStyle w:val="001000000000" w:firstRow="0" w:lastRow="0" w:firstColumn="1" w:lastColumn="0" w:oddVBand="0" w:evenVBand="0" w:oddHBand="0" w:evenHBand="0" w:firstRowFirstColumn="0" w:firstRowLastColumn="0" w:lastRowFirstColumn="0" w:lastRowLastColumn="0"/>
             <w:tcBorders/>
           </w:tcPr>
@@ -8442,7 +8901,7 @@
         </w:tc>
         <w:tc>
           <w:tcPr>
-            <w:tcW w:w="2778" w:type="dxa"/>
+            <w:tcW w:w="2779" w:type="dxa"/>
             <w:tcBorders/>
           </w:tcPr>
           <w:p>
@@ -8465,7 +8924,7 @@
         </w:tc>
         <w:tc>
           <w:tcPr>
-            <w:tcW w:w="1511" w:type="dxa"/>
+            <w:tcW w:w="1510" w:type="dxa"/>
             <w:tcBorders/>
           </w:tcPr>
           <w:p>
@@ -8531,7 +8990,7 @@
         </w:tc>
         <w:tc>
           <w:tcPr>
-            <w:tcW w:w="2102" w:type="dxa"/>
+            <w:tcW w:w="2103" w:type="dxa"/>
             <w:tcBorders/>
           </w:tcPr>
           <w:p>
@@ -8556,7 +9015,7 @@
         <w:trPr/>
         <w:tc>
           <w:tcPr>
-            <w:tcW w:w="684" w:type="dxa"/>
+            <w:tcW w:w="683" w:type="dxa"/>
             <w:cnfStyle w:val="001000000000" w:firstRow="0" w:lastRow="0" w:firstColumn="1" w:lastColumn="0" w:oddVBand="0" w:evenVBand="0" w:oddHBand="0" w:evenHBand="0" w:firstRowFirstColumn="0" w:firstRowLastColumn="0" w:lastRowFirstColumn="0" w:lastRowLastColumn="0"/>
             <w:tcBorders/>
           </w:tcPr>
@@ -8585,7 +9044,7 @@
         </w:tc>
         <w:tc>
           <w:tcPr>
-            <w:tcW w:w="2778" w:type="dxa"/>
+            <w:tcW w:w="2779" w:type="dxa"/>
             <w:tcBorders/>
           </w:tcPr>
           <w:p>
@@ -8608,7 +9067,7 @@
         </w:tc>
         <w:tc>
           <w:tcPr>
-            <w:tcW w:w="1511" w:type="dxa"/>
+            <w:tcW w:w="1510" w:type="dxa"/>
             <w:tcBorders/>
           </w:tcPr>
           <w:p>
@@ -8657,7 +9116,7 @@
         </w:tc>
         <w:tc>
           <w:tcPr>
-            <w:tcW w:w="2102" w:type="dxa"/>
+            <w:tcW w:w="2103" w:type="dxa"/>
             <w:tcBorders/>
           </w:tcPr>
           <w:p>
@@ -8682,7 +9141,7 @@
         <w:trPr/>
         <w:tc>
           <w:tcPr>
-            <w:tcW w:w="684" w:type="dxa"/>
+            <w:tcW w:w="683" w:type="dxa"/>
             <w:cnfStyle w:val="001000000000" w:firstRow="0" w:lastRow="0" w:firstColumn="1" w:lastColumn="0" w:oddVBand="0" w:evenVBand="0" w:oddHBand="0" w:evenHBand="0" w:firstRowFirstColumn="0" w:firstRowLastColumn="0" w:lastRowFirstColumn="0" w:lastRowLastColumn="0"/>
             <w:tcBorders/>
           </w:tcPr>
@@ -8711,7 +9170,7 @@
         </w:tc>
         <w:tc>
           <w:tcPr>
-            <w:tcW w:w="2778" w:type="dxa"/>
+            <w:tcW w:w="2779" w:type="dxa"/>
             <w:tcBorders/>
           </w:tcPr>
           <w:p>
@@ -8734,7 +9193,7 @@
         </w:tc>
         <w:tc>
           <w:tcPr>
-            <w:tcW w:w="1511" w:type="dxa"/>
+            <w:tcW w:w="1510" w:type="dxa"/>
             <w:tcBorders/>
           </w:tcPr>
           <w:p>
@@ -8783,7 +9242,7 @@
         </w:tc>
         <w:tc>
           <w:tcPr>
-            <w:tcW w:w="2102" w:type="dxa"/>
+            <w:tcW w:w="2103" w:type="dxa"/>
             <w:tcBorders/>
           </w:tcPr>
           <w:p>
@@ -8808,7 +9267,7 @@
         <w:trPr/>
         <w:tc>
           <w:tcPr>
-            <w:tcW w:w="684" w:type="dxa"/>
+            <w:tcW w:w="683" w:type="dxa"/>
             <w:cnfStyle w:val="001000000000" w:firstRow="0" w:lastRow="0" w:firstColumn="1" w:lastColumn="0" w:oddVBand="0" w:evenVBand="0" w:oddHBand="0" w:evenHBand="0" w:firstRowFirstColumn="0" w:firstRowLastColumn="0" w:lastRowFirstColumn="0" w:lastRowLastColumn="0"/>
             <w:tcBorders/>
           </w:tcPr>
@@ -8837,7 +9296,7 @@
         </w:tc>
         <w:tc>
           <w:tcPr>
-            <w:tcW w:w="2778" w:type="dxa"/>
+            <w:tcW w:w="2779" w:type="dxa"/>
             <w:tcBorders/>
           </w:tcPr>
           <w:p>
@@ -8860,7 +9319,7 @@
         </w:tc>
         <w:tc>
           <w:tcPr>
-            <w:tcW w:w="1511" w:type="dxa"/>
+            <w:tcW w:w="1510" w:type="dxa"/>
             <w:tcBorders/>
           </w:tcPr>
           <w:p>
@@ -8910,7 +9369,7 @@
         </w:tc>
         <w:tc>
           <w:tcPr>
-            <w:tcW w:w="2102" w:type="dxa"/>
+            <w:tcW w:w="2103" w:type="dxa"/>
             <w:tcBorders/>
           </w:tcPr>
           <w:p>
@@ -8935,7 +9394,7 @@
         <w:trPr/>
         <w:tc>
           <w:tcPr>
-            <w:tcW w:w="684" w:type="dxa"/>
+            <w:tcW w:w="683" w:type="dxa"/>
             <w:cnfStyle w:val="001000000000" w:firstRow="0" w:lastRow="0" w:firstColumn="1" w:lastColumn="0" w:oddVBand="0" w:evenVBand="0" w:oddHBand="0" w:evenHBand="0" w:firstRowFirstColumn="0" w:firstRowLastColumn="0" w:lastRowFirstColumn="0" w:lastRowLastColumn="0"/>
             <w:tcBorders/>
           </w:tcPr>
@@ -8964,7 +9423,7 @@
         </w:tc>
         <w:tc>
           <w:tcPr>
-            <w:tcW w:w="2778" w:type="dxa"/>
+            <w:tcW w:w="2779" w:type="dxa"/>
             <w:tcBorders/>
           </w:tcPr>
           <w:p>
@@ -8987,7 +9446,7 @@
         </w:tc>
         <w:tc>
           <w:tcPr>
-            <w:tcW w:w="1511" w:type="dxa"/>
+            <w:tcW w:w="1510" w:type="dxa"/>
             <w:tcBorders/>
           </w:tcPr>
           <w:p>
@@ -9055,7 +9514,7 @@
         </w:tc>
         <w:tc>
           <w:tcPr>
-            <w:tcW w:w="2102" w:type="dxa"/>
+            <w:tcW w:w="2103" w:type="dxa"/>
             <w:tcBorders/>
           </w:tcPr>
           <w:p>
@@ -9080,7 +9539,7 @@
         <w:trPr/>
         <w:tc>
           <w:tcPr>
-            <w:tcW w:w="684" w:type="dxa"/>
+            <w:tcW w:w="683" w:type="dxa"/>
             <w:cnfStyle w:val="001000000000" w:firstRow="0" w:lastRow="0" w:firstColumn="1" w:lastColumn="0" w:oddVBand="0" w:evenVBand="0" w:oddHBand="0" w:evenHBand="0" w:firstRowFirstColumn="0" w:firstRowLastColumn="0" w:lastRowFirstColumn="0" w:lastRowLastColumn="0"/>
             <w:tcBorders/>
           </w:tcPr>
@@ -9109,7 +9568,7 @@
         </w:tc>
         <w:tc>
           <w:tcPr>
-            <w:tcW w:w="2778" w:type="dxa"/>
+            <w:tcW w:w="2779" w:type="dxa"/>
             <w:tcBorders/>
           </w:tcPr>
           <w:p>
@@ -9132,7 +9591,7 @@
         </w:tc>
         <w:tc>
           <w:tcPr>
-            <w:tcW w:w="1511" w:type="dxa"/>
+            <w:tcW w:w="1510" w:type="dxa"/>
             <w:tcBorders/>
           </w:tcPr>
           <w:p>
@@ -9179,7 +9638,7 @@
         </w:tc>
         <w:tc>
           <w:tcPr>
-            <w:tcW w:w="2102" w:type="dxa"/>
+            <w:tcW w:w="2103" w:type="dxa"/>
             <w:tcBorders/>
           </w:tcPr>
           <w:p>
@@ -9204,7 +9663,7 @@
         <w:trPr/>
         <w:tc>
           <w:tcPr>
-            <w:tcW w:w="684" w:type="dxa"/>
+            <w:tcW w:w="683" w:type="dxa"/>
             <w:cnfStyle w:val="001000000000" w:firstRow="0" w:lastRow="0" w:firstColumn="1" w:lastColumn="0" w:oddVBand="0" w:evenVBand="0" w:oddHBand="0" w:evenHBand="0" w:firstRowFirstColumn="0" w:firstRowLastColumn="0" w:lastRowFirstColumn="0" w:lastRowLastColumn="0"/>
             <w:tcBorders/>
           </w:tcPr>
@@ -9233,7 +9692,7 @@
         </w:tc>
         <w:tc>
           <w:tcPr>
-            <w:tcW w:w="2778" w:type="dxa"/>
+            <w:tcW w:w="2779" w:type="dxa"/>
             <w:tcBorders/>
           </w:tcPr>
           <w:p>
@@ -9256,7 +9715,7 @@
         </w:tc>
         <w:tc>
           <w:tcPr>
-            <w:tcW w:w="1511" w:type="dxa"/>
+            <w:tcW w:w="1510" w:type="dxa"/>
             <w:tcBorders/>
           </w:tcPr>
           <w:p>
@@ -9302,7 +9761,7 @@
         </w:tc>
         <w:tc>
           <w:tcPr>
-            <w:tcW w:w="2102" w:type="dxa"/>
+            <w:tcW w:w="2103" w:type="dxa"/>
             <w:tcBorders/>
           </w:tcPr>
           <w:p>
@@ -9327,7 +9786,7 @@
         <w:trPr/>
         <w:tc>
           <w:tcPr>
-            <w:tcW w:w="684" w:type="dxa"/>
+            <w:tcW w:w="683" w:type="dxa"/>
             <w:cnfStyle w:val="001000000000" w:firstRow="0" w:lastRow="0" w:firstColumn="1" w:lastColumn="0" w:oddVBand="0" w:evenVBand="0" w:oddHBand="0" w:evenHBand="0" w:firstRowFirstColumn="0" w:firstRowLastColumn="0" w:lastRowFirstColumn="0" w:lastRowLastColumn="0"/>
             <w:tcBorders/>
           </w:tcPr>
@@ -9356,7 +9815,7 @@
         </w:tc>
         <w:tc>
           <w:tcPr>
-            <w:tcW w:w="2778" w:type="dxa"/>
+            <w:tcW w:w="2779" w:type="dxa"/>
             <w:tcBorders/>
           </w:tcPr>
           <w:p>
@@ -9379,7 +9838,7 @@
         </w:tc>
         <w:tc>
           <w:tcPr>
-            <w:tcW w:w="1511" w:type="dxa"/>
+            <w:tcW w:w="1510" w:type="dxa"/>
             <w:tcBorders/>
           </w:tcPr>
           <w:p>
@@ -9424,7 +9883,7 @@
         </w:tc>
         <w:tc>
           <w:tcPr>
-            <w:tcW w:w="2102" w:type="dxa"/>
+            <w:tcW w:w="2103" w:type="dxa"/>
             <w:tcBorders/>
           </w:tcPr>
           <w:p>
@@ -9449,7 +9908,7 @@
         <w:trPr/>
         <w:tc>
           <w:tcPr>
-            <w:tcW w:w="684" w:type="dxa"/>
+            <w:tcW w:w="683" w:type="dxa"/>
             <w:cnfStyle w:val="001000000000" w:firstRow="0" w:lastRow="0" w:firstColumn="1" w:lastColumn="0" w:oddVBand="0" w:evenVBand="0" w:oddHBand="0" w:evenHBand="0" w:firstRowFirstColumn="0" w:firstRowLastColumn="0" w:lastRowFirstColumn="0" w:lastRowLastColumn="0"/>
             <w:tcBorders/>
           </w:tcPr>
@@ -9478,7 +9937,7 @@
         </w:tc>
         <w:tc>
           <w:tcPr>
-            <w:tcW w:w="2778" w:type="dxa"/>
+            <w:tcW w:w="2779" w:type="dxa"/>
             <w:tcBorders/>
           </w:tcPr>
           <w:p>
@@ -9501,7 +9960,7 @@
         </w:tc>
         <w:tc>
           <w:tcPr>
-            <w:tcW w:w="1511" w:type="dxa"/>
+            <w:tcW w:w="1510" w:type="dxa"/>
             <w:tcBorders/>
           </w:tcPr>
           <w:p>
@@ -9546,7 +10005,7 @@
         </w:tc>
         <w:tc>
           <w:tcPr>
-            <w:tcW w:w="2102" w:type="dxa"/>
+            <w:tcW w:w="2103" w:type="dxa"/>
             <w:tcBorders/>
           </w:tcPr>
           <w:p>
@@ -9571,7 +10030,7 @@
         <w:trPr/>
         <w:tc>
           <w:tcPr>
-            <w:tcW w:w="684" w:type="dxa"/>
+            <w:tcW w:w="683" w:type="dxa"/>
             <w:cnfStyle w:val="001000000000" w:firstRow="0" w:lastRow="0" w:firstColumn="1" w:lastColumn="0" w:oddVBand="0" w:evenVBand="0" w:oddHBand="0" w:evenHBand="0" w:firstRowFirstColumn="0" w:firstRowLastColumn="0" w:lastRowFirstColumn="0" w:lastRowLastColumn="0"/>
             <w:tcBorders/>
           </w:tcPr>
@@ -9600,7 +10059,7 @@
         </w:tc>
         <w:tc>
           <w:tcPr>
-            <w:tcW w:w="2778" w:type="dxa"/>
+            <w:tcW w:w="2779" w:type="dxa"/>
             <w:tcBorders/>
           </w:tcPr>
           <w:p>
@@ -9623,7 +10082,7 @@
         </w:tc>
         <w:tc>
           <w:tcPr>
-            <w:tcW w:w="1511" w:type="dxa"/>
+            <w:tcW w:w="1510" w:type="dxa"/>
             <w:tcBorders/>
           </w:tcPr>
           <w:p>
@@ -9668,7 +10127,7 @@
         </w:tc>
         <w:tc>
           <w:tcPr>
-            <w:tcW w:w="2102" w:type="dxa"/>
+            <w:tcW w:w="2103" w:type="dxa"/>
             <w:tcBorders/>
           </w:tcPr>
           <w:p>
@@ -9693,7 +10152,7 @@
         <w:trPr/>
         <w:tc>
           <w:tcPr>
-            <w:tcW w:w="684" w:type="dxa"/>
+            <w:tcW w:w="683" w:type="dxa"/>
             <w:cnfStyle w:val="001000000000" w:firstRow="0" w:lastRow="0" w:firstColumn="1" w:lastColumn="0" w:oddVBand="0" w:evenVBand="0" w:oddHBand="0" w:evenHBand="0" w:firstRowFirstColumn="0" w:firstRowLastColumn="0" w:lastRowFirstColumn="0" w:lastRowLastColumn="0"/>
             <w:tcBorders/>
           </w:tcPr>
@@ -9722,7 +10181,7 @@
         </w:tc>
         <w:tc>
           <w:tcPr>
-            <w:tcW w:w="2778" w:type="dxa"/>
+            <w:tcW w:w="2779" w:type="dxa"/>
             <w:tcBorders/>
           </w:tcPr>
           <w:p>
@@ -9745,7 +10204,7 @@
         </w:tc>
         <w:tc>
           <w:tcPr>
-            <w:tcW w:w="1511" w:type="dxa"/>
+            <w:tcW w:w="1510" w:type="dxa"/>
             <w:tcBorders/>
           </w:tcPr>
           <w:p>
@@ -9790,7 +10249,7 @@
         </w:tc>
         <w:tc>
           <w:tcPr>
-            <w:tcW w:w="2102" w:type="dxa"/>
+            <w:tcW w:w="2103" w:type="dxa"/>
             <w:tcBorders/>
           </w:tcPr>
           <w:p>
@@ -9815,7 +10274,7 @@
         <w:trPr/>
         <w:tc>
           <w:tcPr>
-            <w:tcW w:w="684" w:type="dxa"/>
+            <w:tcW w:w="683" w:type="dxa"/>
             <w:cnfStyle w:val="001000000000" w:firstRow="0" w:lastRow="0" w:firstColumn="1" w:lastColumn="0" w:oddVBand="0" w:evenVBand="0" w:oddHBand="0" w:evenHBand="0" w:firstRowFirstColumn="0" w:firstRowLastColumn="0" w:lastRowFirstColumn="0" w:lastRowLastColumn="0"/>
             <w:tcBorders/>
           </w:tcPr>
@@ -9844,7 +10303,7 @@
         </w:tc>
         <w:tc>
           <w:tcPr>
-            <w:tcW w:w="2778" w:type="dxa"/>
+            <w:tcW w:w="2779" w:type="dxa"/>
             <w:tcBorders/>
           </w:tcPr>
           <w:p>
@@ -9867,7 +10326,7 @@
         </w:tc>
         <w:tc>
           <w:tcPr>
-            <w:tcW w:w="1511" w:type="dxa"/>
+            <w:tcW w:w="1510" w:type="dxa"/>
             <w:tcBorders/>
           </w:tcPr>
           <w:p>
@@ -9912,7 +10371,7 @@
         </w:tc>
         <w:tc>
           <w:tcPr>
-            <w:tcW w:w="2102" w:type="dxa"/>
+            <w:tcW w:w="2103" w:type="dxa"/>
             <w:tcBorders/>
           </w:tcPr>
           <w:p>
@@ -9937,7 +10396,7 @@
         <w:trPr/>
         <w:tc>
           <w:tcPr>
-            <w:tcW w:w="684" w:type="dxa"/>
+            <w:tcW w:w="683" w:type="dxa"/>
             <w:cnfStyle w:val="001000000000" w:firstRow="0" w:lastRow="0" w:firstColumn="1" w:lastColumn="0" w:oddVBand="0" w:evenVBand="0" w:oddHBand="0" w:evenHBand="0" w:firstRowFirstColumn="0" w:firstRowLastColumn="0" w:lastRowFirstColumn="0" w:lastRowLastColumn="0"/>
             <w:tcBorders/>
           </w:tcPr>
@@ -9966,7 +10425,7 @@
         </w:tc>
         <w:tc>
           <w:tcPr>
-            <w:tcW w:w="2778" w:type="dxa"/>
+            <w:tcW w:w="2779" w:type="dxa"/>
             <w:tcBorders/>
           </w:tcPr>
           <w:p>
@@ -9989,7 +10448,7 @@
         </w:tc>
         <w:tc>
           <w:tcPr>
-            <w:tcW w:w="1511" w:type="dxa"/>
+            <w:tcW w:w="1510" w:type="dxa"/>
             <w:tcBorders/>
           </w:tcPr>
           <w:p>
@@ -10034,7 +10493,7 @@
         </w:tc>
         <w:tc>
           <w:tcPr>
-            <w:tcW w:w="2102" w:type="dxa"/>
+            <w:tcW w:w="2103" w:type="dxa"/>
             <w:tcBorders/>
           </w:tcPr>
           <w:p>
@@ -10059,7 +10518,7 @@
         <w:trPr/>
         <w:tc>
           <w:tcPr>
-            <w:tcW w:w="684" w:type="dxa"/>
+            <w:tcW w:w="683" w:type="dxa"/>
             <w:cnfStyle w:val="001000000000" w:firstRow="0" w:lastRow="0" w:firstColumn="1" w:lastColumn="0" w:oddVBand="0" w:evenVBand="0" w:oddHBand="0" w:evenHBand="0" w:firstRowFirstColumn="0" w:firstRowLastColumn="0" w:lastRowFirstColumn="0" w:lastRowLastColumn="0"/>
             <w:tcBorders/>
           </w:tcPr>
@@ -10088,7 +10547,7 @@
         </w:tc>
         <w:tc>
           <w:tcPr>
-            <w:tcW w:w="2778" w:type="dxa"/>
+            <w:tcW w:w="2779" w:type="dxa"/>
             <w:tcBorders/>
           </w:tcPr>
           <w:p>
@@ -10111,7 +10570,7 @@
         </w:tc>
         <w:tc>
           <w:tcPr>
-            <w:tcW w:w="1511" w:type="dxa"/>
+            <w:tcW w:w="1510" w:type="dxa"/>
             <w:tcBorders/>
           </w:tcPr>
           <w:p>
@@ -10156,7 +10615,7 @@
         </w:tc>
         <w:tc>
           <w:tcPr>
-            <w:tcW w:w="2102" w:type="dxa"/>
+            <w:tcW w:w="2103" w:type="dxa"/>
             <w:tcBorders/>
           </w:tcPr>
           <w:p>
@@ -10181,7 +10640,7 @@
         <w:trPr/>
         <w:tc>
           <w:tcPr>
-            <w:tcW w:w="684" w:type="dxa"/>
+            <w:tcW w:w="683" w:type="dxa"/>
             <w:cnfStyle w:val="001000000000" w:firstRow="0" w:lastRow="0" w:firstColumn="1" w:lastColumn="0" w:oddVBand="0" w:evenVBand="0" w:oddHBand="0" w:evenHBand="0" w:firstRowFirstColumn="0" w:firstRowLastColumn="0" w:lastRowFirstColumn="0" w:lastRowLastColumn="0"/>
             <w:tcBorders/>
           </w:tcPr>
@@ -10210,7 +10669,7 @@
         </w:tc>
         <w:tc>
           <w:tcPr>
-            <w:tcW w:w="2778" w:type="dxa"/>
+            <w:tcW w:w="2779" w:type="dxa"/>
             <w:tcBorders/>
           </w:tcPr>
           <w:p>
@@ -10233,7 +10692,7 @@
         </w:tc>
         <w:tc>
           <w:tcPr>
-            <w:tcW w:w="1511" w:type="dxa"/>
+            <w:tcW w:w="1510" w:type="dxa"/>
             <w:tcBorders/>
           </w:tcPr>
           <w:p>
@@ -10278,7 +10737,7 @@
         </w:tc>
         <w:tc>
           <w:tcPr>
-            <w:tcW w:w="2102" w:type="dxa"/>
+            <w:tcW w:w="2103" w:type="dxa"/>
             <w:tcBorders/>
           </w:tcPr>
           <w:p>
@@ -10303,7 +10762,7 @@
         <w:trPr/>
         <w:tc>
           <w:tcPr>
-            <w:tcW w:w="684" w:type="dxa"/>
+            <w:tcW w:w="683" w:type="dxa"/>
             <w:cnfStyle w:val="001000000000" w:firstRow="0" w:lastRow="0" w:firstColumn="1" w:lastColumn="0" w:oddVBand="0" w:evenVBand="0" w:oddHBand="0" w:evenHBand="0" w:firstRowFirstColumn="0" w:firstRowLastColumn="0" w:lastRowFirstColumn="0" w:lastRowLastColumn="0"/>
             <w:tcBorders/>
           </w:tcPr>
@@ -10332,7 +10791,7 @@
         </w:tc>
         <w:tc>
           <w:tcPr>
-            <w:tcW w:w="2778" w:type="dxa"/>
+            <w:tcW w:w="2779" w:type="dxa"/>
             <w:tcBorders/>
           </w:tcPr>
           <w:p>
@@ -10355,7 +10814,7 @@
         </w:tc>
         <w:tc>
           <w:tcPr>
-            <w:tcW w:w="1511" w:type="dxa"/>
+            <w:tcW w:w="1510" w:type="dxa"/>
             <w:tcBorders/>
           </w:tcPr>
           <w:p>
@@ -10400,7 +10859,7 @@
         </w:tc>
         <w:tc>
           <w:tcPr>
-            <w:tcW w:w="2102" w:type="dxa"/>
+            <w:tcW w:w="2103" w:type="dxa"/>
             <w:tcBorders/>
           </w:tcPr>
           <w:p>
@@ -10425,7 +10884,7 @@
         <w:trPr/>
         <w:tc>
           <w:tcPr>
-            <w:tcW w:w="684" w:type="dxa"/>
+            <w:tcW w:w="683" w:type="dxa"/>
             <w:cnfStyle w:val="001000000000" w:firstRow="0" w:lastRow="0" w:firstColumn="1" w:lastColumn="0" w:oddVBand="0" w:evenVBand="0" w:oddHBand="0" w:evenHBand="0" w:firstRowFirstColumn="0" w:firstRowLastColumn="0" w:lastRowFirstColumn="0" w:lastRowLastColumn="0"/>
             <w:tcBorders/>
           </w:tcPr>
@@ -10454,7 +10913,7 @@
         </w:tc>
         <w:tc>
           <w:tcPr>
-            <w:tcW w:w="2778" w:type="dxa"/>
+            <w:tcW w:w="2779" w:type="dxa"/>
             <w:tcBorders/>
           </w:tcPr>
           <w:p>
@@ -10477,7 +10936,7 @@
         </w:tc>
         <w:tc>
           <w:tcPr>
-            <w:tcW w:w="1511" w:type="dxa"/>
+            <w:tcW w:w="1510" w:type="dxa"/>
             <w:tcBorders/>
           </w:tcPr>
           <w:p>
@@ -10522,7 +10981,7 @@
         </w:tc>
         <w:tc>
           <w:tcPr>
-            <w:tcW w:w="2102" w:type="dxa"/>
+            <w:tcW w:w="2103" w:type="dxa"/>
             <w:tcBorders/>
           </w:tcPr>
           <w:p>
@@ -10547,7 +11006,7 @@
         <w:trPr/>
         <w:tc>
           <w:tcPr>
-            <w:tcW w:w="684" w:type="dxa"/>
+            <w:tcW w:w="683" w:type="dxa"/>
             <w:cnfStyle w:val="001000000000" w:firstRow="0" w:lastRow="0" w:firstColumn="1" w:lastColumn="0" w:oddVBand="0" w:evenVBand="0" w:oddHBand="0" w:evenHBand="0" w:firstRowFirstColumn="0" w:firstRowLastColumn="0" w:lastRowFirstColumn="0" w:lastRowLastColumn="0"/>
             <w:tcBorders/>
           </w:tcPr>
@@ -10576,7 +11035,7 @@
         </w:tc>
         <w:tc>
           <w:tcPr>
-            <w:tcW w:w="2778" w:type="dxa"/>
+            <w:tcW w:w="2779" w:type="dxa"/>
             <w:tcBorders/>
           </w:tcPr>
           <w:p>
@@ -10599,7 +11058,7 @@
         </w:tc>
         <w:tc>
           <w:tcPr>
-            <w:tcW w:w="1511" w:type="dxa"/>
+            <w:tcW w:w="1510" w:type="dxa"/>
             <w:tcBorders/>
           </w:tcPr>
           <w:p>
@@ -10651,7 +11110,7 @@
         </w:tc>
         <w:tc>
           <w:tcPr>
-            <w:tcW w:w="2102" w:type="dxa"/>
+            <w:tcW w:w="2103" w:type="dxa"/>
             <w:tcBorders/>
           </w:tcPr>
           <w:p>
@@ -10720,7 +11179,7 @@
         <w:trPr/>
         <w:tc>
           <w:tcPr>
-            <w:tcW w:w="684" w:type="dxa"/>
+            <w:tcW w:w="683" w:type="dxa"/>
             <w:cnfStyle w:val="001000000000" w:firstRow="0" w:lastRow="0" w:firstColumn="1" w:lastColumn="0" w:oddVBand="0" w:evenVBand="0" w:oddHBand="0" w:evenHBand="0" w:firstRowFirstColumn="0" w:firstRowLastColumn="0" w:lastRowFirstColumn="0" w:lastRowLastColumn="0"/>
             <w:tcBorders/>
           </w:tcPr>
@@ -10749,7 +11208,7 @@
         </w:tc>
         <w:tc>
           <w:tcPr>
-            <w:tcW w:w="2778" w:type="dxa"/>
+            <w:tcW w:w="2779" w:type="dxa"/>
             <w:tcBorders/>
           </w:tcPr>
           <w:p>
@@ -10772,7 +11231,7 @@
         </w:tc>
         <w:tc>
           <w:tcPr>
-            <w:tcW w:w="1511" w:type="dxa"/>
+            <w:tcW w:w="1510" w:type="dxa"/>
             <w:tcBorders/>
           </w:tcPr>
           <w:p>
@@ -10820,7 +11279,7 @@
         </w:tc>
         <w:tc>
           <w:tcPr>
-            <w:tcW w:w="2102" w:type="dxa"/>
+            <w:tcW w:w="2103" w:type="dxa"/>
             <w:tcBorders/>
           </w:tcPr>
           <w:p>
@@ -10849,7 +11308,7 @@
         <w:trPr/>
         <w:tc>
           <w:tcPr>
-            <w:tcW w:w="684" w:type="dxa"/>
+            <w:tcW w:w="683" w:type="dxa"/>
             <w:cnfStyle w:val="001000000000" w:firstRow="0" w:lastRow="0" w:firstColumn="1" w:lastColumn="0" w:oddVBand="0" w:evenVBand="0" w:oddHBand="0" w:evenHBand="0" w:firstRowFirstColumn="0" w:firstRowLastColumn="0" w:lastRowFirstColumn="0" w:lastRowLastColumn="0"/>
             <w:tcBorders/>
           </w:tcPr>
@@ -10878,7 +11337,7 @@
         </w:tc>
         <w:tc>
           <w:tcPr>
-            <w:tcW w:w="2778" w:type="dxa"/>
+            <w:tcW w:w="2779" w:type="dxa"/>
             <w:tcBorders/>
           </w:tcPr>
           <w:p>
@@ -10901,7 +11360,7 @@
         </w:tc>
         <w:tc>
           <w:tcPr>
-            <w:tcW w:w="1511" w:type="dxa"/>
+            <w:tcW w:w="1510" w:type="dxa"/>
             <w:tcBorders/>
           </w:tcPr>
           <w:p>
@@ -10949,7 +11408,7 @@
         </w:tc>
         <w:tc>
           <w:tcPr>
-            <w:tcW w:w="2102" w:type="dxa"/>
+            <w:tcW w:w="2103" w:type="dxa"/>
             <w:tcBorders/>
           </w:tcPr>
           <w:p>
@@ -10978,7 +11437,7 @@
         <w:trPr/>
         <w:tc>
           <w:tcPr>
-            <w:tcW w:w="684" w:type="dxa"/>
+            <w:tcW w:w="683" w:type="dxa"/>
             <w:cnfStyle w:val="001000000000" w:firstRow="0" w:lastRow="0" w:firstColumn="1" w:lastColumn="0" w:oddVBand="0" w:evenVBand="0" w:oddHBand="0" w:evenHBand="0" w:firstRowFirstColumn="0" w:firstRowLastColumn="0" w:lastRowFirstColumn="0" w:lastRowLastColumn="0"/>
             <w:tcBorders/>
           </w:tcPr>
@@ -11007,7 +11466,7 @@
         </w:tc>
         <w:tc>
           <w:tcPr>
-            <w:tcW w:w="2778" w:type="dxa"/>
+            <w:tcW w:w="2779" w:type="dxa"/>
             <w:tcBorders/>
           </w:tcPr>
           <w:p>
@@ -11030,7 +11489,7 @@
         </w:tc>
         <w:tc>
           <w:tcPr>
-            <w:tcW w:w="1511" w:type="dxa"/>
+            <w:tcW w:w="1510" w:type="dxa"/>
             <w:tcBorders/>
           </w:tcPr>
           <w:p>
@@ -11087,7 +11546,7 @@
         </w:tc>
         <w:tc>
           <w:tcPr>
-            <w:tcW w:w="2102" w:type="dxa"/>
+            <w:tcW w:w="2103" w:type="dxa"/>
             <w:tcBorders/>
           </w:tcPr>
           <w:p>
@@ -11116,7 +11575,7 @@
         <w:trPr/>
         <w:tc>
           <w:tcPr>
-            <w:tcW w:w="684" w:type="dxa"/>
+            <w:tcW w:w="683" w:type="dxa"/>
             <w:cnfStyle w:val="001000000000" w:firstRow="0" w:lastRow="0" w:firstColumn="1" w:lastColumn="0" w:oddVBand="0" w:evenVBand="0" w:oddHBand="0" w:evenHBand="0" w:firstRowFirstColumn="0" w:firstRowLastColumn="0" w:lastRowFirstColumn="0" w:lastRowLastColumn="0"/>
             <w:tcBorders/>
           </w:tcPr>
@@ -11142,7 +11601,7 @@
         </w:tc>
         <w:tc>
           <w:tcPr>
-            <w:tcW w:w="2778" w:type="dxa"/>
+            <w:tcW w:w="2779" w:type="dxa"/>
             <w:tcBorders/>
           </w:tcPr>
           <w:p>
@@ -11165,7 +11624,7 @@
         </w:tc>
         <w:tc>
           <w:tcPr>
-            <w:tcW w:w="1511" w:type="dxa"/>
+            <w:tcW w:w="1510" w:type="dxa"/>
             <w:tcBorders/>
           </w:tcPr>
           <w:p>
@@ -11231,7 +11690,7 @@
         </w:tc>
         <w:tc>
           <w:tcPr>
-            <w:tcW w:w="2102" w:type="dxa"/>
+            <w:tcW w:w="2103" w:type="dxa"/>
             <w:tcBorders/>
           </w:tcPr>
           <w:p>
@@ -11260,7 +11719,7 @@
         <w:trPr/>
         <w:tc>
           <w:tcPr>
-            <w:tcW w:w="684" w:type="dxa"/>
+            <w:tcW w:w="683" w:type="dxa"/>
             <w:cnfStyle w:val="001000000000" w:firstRow="0" w:lastRow="0" w:firstColumn="1" w:lastColumn="0" w:oddVBand="0" w:evenVBand="0" w:oddHBand="0" w:evenHBand="0" w:firstRowFirstColumn="0" w:firstRowLastColumn="0" w:lastRowFirstColumn="0" w:lastRowLastColumn="0"/>
             <w:tcBorders/>
           </w:tcPr>
@@ -11289,7 +11748,7 @@
         </w:tc>
         <w:tc>
           <w:tcPr>
-            <w:tcW w:w="2778" w:type="dxa"/>
+            <w:tcW w:w="2779" w:type="dxa"/>
             <w:tcBorders/>
           </w:tcPr>
           <w:p>
@@ -11312,7 +11771,7 @@
         </w:tc>
         <w:tc>
           <w:tcPr>
-            <w:tcW w:w="1511" w:type="dxa"/>
+            <w:tcW w:w="1510" w:type="dxa"/>
             <w:tcBorders/>
           </w:tcPr>
           <w:p>
@@ -11364,7 +11823,7 @@
         </w:tc>
         <w:tc>
           <w:tcPr>
-            <w:tcW w:w="2102" w:type="dxa"/>
+            <w:tcW w:w="2103" w:type="dxa"/>
             <w:tcBorders/>
           </w:tcPr>
           <w:p>
@@ -11464,7 +11923,7 @@
         <w:trPr/>
         <w:tc>
           <w:tcPr>
-            <w:tcW w:w="684" w:type="dxa"/>
+            <w:tcW w:w="683" w:type="dxa"/>
             <w:cnfStyle w:val="001000000000" w:firstRow="0" w:lastRow="0" w:firstColumn="1" w:lastColumn="0" w:oddVBand="0" w:evenVBand="0" w:oddHBand="0" w:evenHBand="0" w:firstRowFirstColumn="0" w:firstRowLastColumn="0" w:lastRowFirstColumn="0" w:lastRowLastColumn="0"/>
             <w:tcBorders/>
           </w:tcPr>
@@ -11493,7 +11952,7 @@
         </w:tc>
         <w:tc>
           <w:tcPr>
-            <w:tcW w:w="2778" w:type="dxa"/>
+            <w:tcW w:w="2779" w:type="dxa"/>
             <w:tcBorders/>
           </w:tcPr>
           <w:p>
@@ -11516,7 +11975,7 @@
         </w:tc>
         <w:tc>
           <w:tcPr>
-            <w:tcW w:w="1511" w:type="dxa"/>
+            <w:tcW w:w="1510" w:type="dxa"/>
             <w:tcBorders/>
           </w:tcPr>
           <w:p>
@@ -11561,7 +12020,7 @@
         </w:tc>
         <w:tc>
           <w:tcPr>
-            <w:tcW w:w="2102" w:type="dxa"/>
+            <w:tcW w:w="2103" w:type="dxa"/>
             <w:tcBorders/>
           </w:tcPr>
           <w:p>
@@ -11760,7 +12219,7 @@
         <w:trPr/>
         <w:tc>
           <w:tcPr>
-            <w:tcW w:w="684" w:type="dxa"/>
+            <w:tcW w:w="683" w:type="dxa"/>
             <w:cnfStyle w:val="001000000000" w:firstRow="0" w:lastRow="0" w:firstColumn="1" w:lastColumn="0" w:oddVBand="0" w:evenVBand="0" w:oddHBand="0" w:evenHBand="0" w:firstRowFirstColumn="0" w:firstRowLastColumn="0" w:lastRowFirstColumn="0" w:lastRowLastColumn="0"/>
             <w:tcBorders/>
           </w:tcPr>
@@ -11789,7 +12248,7 @@
         </w:tc>
         <w:tc>
           <w:tcPr>
-            <w:tcW w:w="2778" w:type="dxa"/>
+            <w:tcW w:w="2779" w:type="dxa"/>
             <w:tcBorders/>
           </w:tcPr>
           <w:p>
@@ -11818,7 +12277,7 @@
         </w:tc>
         <w:tc>
           <w:tcPr>
-            <w:tcW w:w="1511" w:type="dxa"/>
+            <w:tcW w:w="1510" w:type="dxa"/>
             <w:tcBorders/>
           </w:tcPr>
           <w:p>
@@ -11883,7 +12342,7 @@
         </w:tc>
         <w:tc>
           <w:tcPr>
-            <w:tcW w:w="2102" w:type="dxa"/>
+            <w:tcW w:w="2103" w:type="dxa"/>
             <w:tcBorders/>
           </w:tcPr>
           <w:p>
@@ -12013,13 +12472,14 @@
     <w:rPrDefault>
       <w:rPr>
         <w:rFonts w:ascii="Calibri" w:hAnsi="Calibri" w:eastAsia="游明朝" w:cs="Cordia New" w:asciiTheme="minorHAnsi" w:cstheme="minorBidi" w:eastAsiaTheme="minorEastAsia" w:hAnsiTheme="minorHAnsi"/>
-        <w:sz w:val="24"/>
         <w:szCs w:val="30"/>
         <w:lang w:val="en-TH" w:eastAsia="ja-JP" w:bidi="th-TH"/>
       </w:rPr>
     </w:rPrDefault>
     <w:pPrDefault>
-      <w:pPr/>
+      <w:pPr>
+        <w:suppressAutoHyphens w:val="true"/>
+      </w:pPr>
     </w:pPrDefault>
   </w:docDefaults>
   <w:latentStyles w:defLockedState="0" w:defUIPriority="99" w:defSemiHidden="0" w:defUnhideWhenUsed="0" w:defQFormat="0" w:count="376">

</xml_diff>